<commit_message>
admin1 and admin0 names made consistent
and risk_report for Excel
</commit_message>
<xml_diff>
--- a/docs/climada module country risk.docx
+++ b/docs/climada module country risk.docx
@@ -86,7 +86,15 @@
           <w:sz w:val="22"/>
           <w:szCs w:val="22"/>
         </w:rPr>
-        <w:t xml:space="preserve">5 </w:t>
+        <w:t>9</w:t>
+      </w:r>
+      <w:r>
+        <w:rPr>
+          <w:rFonts w:ascii="Arial" w:hAnsi="Arial" w:cs="Arial"/>
+          <w:sz w:val="22"/>
+          <w:szCs w:val="22"/>
+        </w:rPr>
+        <w:t xml:space="preserve"> </w:t>
       </w:r>
       <w:r>
         <w:rPr>
@@ -325,6 +333,16 @@
         </w:rPr>
         <w:t xml:space="preserve"> for a given country</w:t>
       </w:r>
+      <w:r>
+        <w:rPr>
+          <w:rFonts w:ascii="Arial" w:hAnsi="Arial" w:cs="Arial"/>
+          <w:sz w:val="22"/>
+          <w:szCs w:val="22"/>
+        </w:rPr>
+        <w:t xml:space="preserve"> (see option for any state/province or admin1 further below)</w:t>
+      </w:r>
+      <w:bookmarkStart w:id="0" w:name="_GoBack"/>
+      <w:bookmarkEnd w:id="0"/>
       <w:r>
         <w:rPr>
           <w:rFonts w:ascii="Arial" w:hAnsi="Arial" w:cs="Arial"/>
@@ -3022,7 +3040,6 @@
         </w:rPr>
         <w:t>(</w:t>
       </w:r>
-      <w:proofErr w:type="spellStart"/>
       <w:proofErr w:type="gramEnd"/>
       <w:r>
         <w:rPr>
@@ -3033,7 +3050,6 @@
         </w:rPr>
         <w:t>country_risk</w:t>
       </w:r>
-      <w:proofErr w:type="spellEnd"/>
       <w:r>
         <w:rPr>
           <w:rFonts w:ascii="Courier" w:hAnsi="Courier" w:cs="Arial"/>
@@ -3041,6 +3057,15 @@
           <w:sz w:val="22"/>
           <w:szCs w:val="22"/>
         </w:rPr>
+        <w:t>,0</w:t>
+      </w:r>
+      <w:r>
+        <w:rPr>
+          <w:rFonts w:ascii="Courier" w:hAnsi="Courier" w:cs="Arial"/>
+          <w:color w:val="000000"/>
+          <w:sz w:val="22"/>
+          <w:szCs w:val="22"/>
+        </w:rPr>
         <w:t>)</w:t>
       </w:r>
       <w:r>
@@ -3058,6 +3083,67 @@
           <w:szCs w:val="22"/>
         </w:rPr>
         <w:t>n the following output</w:t>
+      </w:r>
+      <w:r>
+        <w:rPr>
+          <w:rFonts w:ascii="Arial" w:hAnsi="Arial" w:cs="Arial"/>
+          <w:sz w:val="22"/>
+          <w:szCs w:val="22"/>
+        </w:rPr>
+        <w:t xml:space="preserve"> (to </w:t>
+      </w:r>
+      <w:proofErr w:type="spellStart"/>
+      <w:r>
+        <w:rPr>
+          <w:rFonts w:ascii="Arial" w:hAnsi="Arial" w:cs="Arial"/>
+          <w:sz w:val="22"/>
+          <w:szCs w:val="22"/>
+        </w:rPr>
+        <w:t>stdout</w:t>
+      </w:r>
+      <w:proofErr w:type="spellEnd"/>
+      <w:r>
+        <w:rPr>
+          <w:rFonts w:ascii="Arial" w:hAnsi="Arial" w:cs="Arial"/>
+          <w:sz w:val="22"/>
+          <w:szCs w:val="22"/>
+        </w:rPr>
+        <w:t>, also an Excel or .</w:t>
+      </w:r>
+      <w:proofErr w:type="spellStart"/>
+      <w:r>
+        <w:rPr>
+          <w:rFonts w:ascii="Arial" w:hAnsi="Arial" w:cs="Arial"/>
+          <w:sz w:val="22"/>
+          <w:szCs w:val="22"/>
+        </w:rPr>
+        <w:t>csv</w:t>
+      </w:r>
+      <w:proofErr w:type="spellEnd"/>
+      <w:r>
+        <w:rPr>
+          <w:rFonts w:ascii="Arial" w:hAnsi="Arial" w:cs="Arial"/>
+          <w:sz w:val="22"/>
+          <w:szCs w:val="22"/>
+        </w:rPr>
+        <w:t xml:space="preserve"> file is written</w:t>
+      </w:r>
+      <w:r>
+        <w:rPr>
+          <w:rStyle w:val="FootnoteReference"/>
+          <w:rFonts w:ascii="Arial" w:hAnsi="Arial" w:cs="Arial"/>
+          <w:sz w:val="22"/>
+          <w:szCs w:val="22"/>
+        </w:rPr>
+        <w:footnoteReference w:id="9"/>
+      </w:r>
+      <w:r>
+        <w:rPr>
+          <w:rFonts w:ascii="Arial" w:hAnsi="Arial" w:cs="Arial"/>
+          <w:sz w:val="22"/>
+          <w:szCs w:val="22"/>
+        </w:rPr>
+        <w:t>)</w:t>
       </w:r>
       <w:r>
         <w:rPr>
@@ -3089,15 +3175,15 @@
         <w:adjustRightInd w:val="0"/>
         <w:rPr>
           <w:rFonts w:ascii="Courier" w:hAnsi="Courier" w:cs="Arial"/>
-          <w:sz w:val="22"/>
-          <w:szCs w:val="22"/>
+          <w:sz w:val="16"/>
+          <w:szCs w:val="16"/>
         </w:rPr>
       </w:pPr>
       <w:r>
         <w:rPr>
           <w:rFonts w:ascii="Courier" w:hAnsi="Courier" w:cs="Arial"/>
-          <w:sz w:val="22"/>
-          <w:szCs w:val="22"/>
+          <w:sz w:val="16"/>
+          <w:szCs w:val="16"/>
         </w:rPr>
         <w:t>Barbados (1)</w:t>
       </w:r>
@@ -3110,40 +3196,80 @@
         <w:adjustRightInd w:val="0"/>
         <w:rPr>
           <w:rFonts w:ascii="Courier" w:hAnsi="Courier" w:cs="Arial"/>
-          <w:sz w:val="22"/>
-          <w:szCs w:val="22"/>
+          <w:sz w:val="16"/>
+          <w:szCs w:val="16"/>
         </w:rPr>
       </w:pPr>
       <w:r>
         <w:rPr>
           <w:rFonts w:ascii="Courier" w:hAnsi="Courier" w:cs="Arial"/>
-          <w:sz w:val="22"/>
-          <w:szCs w:val="22"/>
+          <w:sz w:val="16"/>
+          <w:szCs w:val="16"/>
         </w:rPr>
         <w:t xml:space="preserve">  TR EL=</w:t>
       </w:r>
       <w:r>
         <w:rPr>
           <w:rFonts w:ascii="Courier" w:hAnsi="Courier" w:cs="Arial"/>
-          <w:sz w:val="22"/>
-          <w:szCs w:val="22"/>
-        </w:rPr>
-        <w:t>36572051.496470 (8.481508%oo)</w:t>
-      </w:r>
-      <w:r>
-        <w:rPr>
-          <w:rFonts w:ascii="Courier" w:hAnsi="Courier" w:cs="Arial"/>
-          <w:sz w:val="22"/>
-          <w:szCs w:val="22"/>
+          <w:sz w:val="16"/>
+          <w:szCs w:val="16"/>
+        </w:rPr>
+        <w:t xml:space="preserve">36572051.496470 </w:t>
+      </w:r>
+      <w:r>
+        <w:rPr>
+          <w:rFonts w:ascii="Courier" w:hAnsi="Courier" w:cs="Arial"/>
+          <w:sz w:val="16"/>
+          <w:szCs w:val="16"/>
         </w:rPr>
         <w:tab/>
       </w:r>
-      <w:proofErr w:type="spellStart"/>
-      <w:r>
-        <w:rPr>
-          <w:rFonts w:ascii="Courier" w:hAnsi="Courier" w:cs="Arial"/>
-          <w:sz w:val="22"/>
-          <w:szCs w:val="22"/>
+      <w:r>
+        <w:rPr>
+          <w:rFonts w:ascii="Courier" w:hAnsi="Courier" w:cs="Arial"/>
+          <w:sz w:val="16"/>
+          <w:szCs w:val="16"/>
+        </w:rPr>
+        <w:t>(8.481508</w:t>
+      </w:r>
+      <w:r>
+        <w:rPr>
+          <w:rFonts w:ascii="Courier" w:hAnsi="Courier" w:cs="Arial"/>
+          <w:sz w:val="16"/>
+          <w:szCs w:val="16"/>
+        </w:rPr>
+        <w:t>%o</w:t>
+      </w:r>
+      <w:r>
+        <w:rPr>
+          <w:rFonts w:ascii="Courier" w:hAnsi="Courier" w:cs="Arial"/>
+          <w:sz w:val="16"/>
+          <w:szCs w:val="16"/>
+        </w:rPr>
+        <w:t>)</w:t>
+      </w:r>
+      <w:r>
+        <w:rPr>
+          <w:rFonts w:ascii="Courier" w:hAnsi="Courier" w:cs="Arial"/>
+          <w:sz w:val="16"/>
+          <w:szCs w:val="16"/>
+        </w:rPr>
+        <w:tab/>
+      </w:r>
+      <w:r>
+        <w:rPr>
+          <w:rFonts w:ascii="Courier" w:hAnsi="Courier" w:cs="Arial"/>
+          <w:sz w:val="16"/>
+          <w:szCs w:val="16"/>
+        </w:rPr>
+        <w:tab/>
+      </w:r>
+      <w:proofErr w:type="spellStart"/>
+      <w:r>
+        <w:rPr>
+          <w:rFonts w:ascii="Courier" w:hAnsi="Courier" w:cs="Arial"/>
+          <w:sz w:val="16"/>
+          <w:szCs w:val="16"/>
         </w:rPr>
         <w:t>Barbados_TR_atl</w:t>
       </w:r>
@@ -3157,40 +3283,80 @@
         <w:adjustRightInd w:val="0"/>
         <w:rPr>
           <w:rFonts w:ascii="Courier" w:hAnsi="Courier" w:cs="Arial"/>
-          <w:sz w:val="22"/>
-          <w:szCs w:val="22"/>
+          <w:sz w:val="16"/>
+          <w:szCs w:val="16"/>
         </w:rPr>
       </w:pPr>
       <w:r>
         <w:rPr>
           <w:rFonts w:ascii="Courier" w:hAnsi="Courier" w:cs="Arial"/>
-          <w:sz w:val="22"/>
-          <w:szCs w:val="22"/>
+          <w:sz w:val="16"/>
+          <w:szCs w:val="16"/>
         </w:rPr>
         <w:t xml:space="preserve">  TC EL=</w:t>
       </w:r>
       <w:r>
         <w:rPr>
           <w:rFonts w:ascii="Courier" w:hAnsi="Courier" w:cs="Arial"/>
-          <w:sz w:val="22"/>
-          <w:szCs w:val="22"/>
-        </w:rPr>
-        <w:t>23083330.494007 (5.353308%oo)</w:t>
-      </w:r>
-      <w:r>
-        <w:rPr>
-          <w:rFonts w:ascii="Courier" w:hAnsi="Courier" w:cs="Arial"/>
-          <w:sz w:val="22"/>
-          <w:szCs w:val="22"/>
+          <w:sz w:val="16"/>
+          <w:szCs w:val="16"/>
+        </w:rPr>
+        <w:t xml:space="preserve">23083330.494007 </w:t>
+      </w:r>
+      <w:r>
+        <w:rPr>
+          <w:rFonts w:ascii="Courier" w:hAnsi="Courier" w:cs="Arial"/>
+          <w:sz w:val="16"/>
+          <w:szCs w:val="16"/>
         </w:rPr>
         <w:tab/>
       </w:r>
-      <w:proofErr w:type="spellStart"/>
-      <w:r>
-        <w:rPr>
-          <w:rFonts w:ascii="Courier" w:hAnsi="Courier" w:cs="Arial"/>
-          <w:sz w:val="22"/>
-          <w:szCs w:val="22"/>
+      <w:r>
+        <w:rPr>
+          <w:rFonts w:ascii="Courier" w:hAnsi="Courier" w:cs="Arial"/>
+          <w:sz w:val="16"/>
+          <w:szCs w:val="16"/>
+        </w:rPr>
+        <w:t>(5.353308</w:t>
+      </w:r>
+      <w:r>
+        <w:rPr>
+          <w:rFonts w:ascii="Courier" w:hAnsi="Courier" w:cs="Arial"/>
+          <w:sz w:val="16"/>
+          <w:szCs w:val="16"/>
+        </w:rPr>
+        <w:t>%o</w:t>
+      </w:r>
+      <w:r>
+        <w:rPr>
+          <w:rFonts w:ascii="Courier" w:hAnsi="Courier" w:cs="Arial"/>
+          <w:sz w:val="16"/>
+          <w:szCs w:val="16"/>
+        </w:rPr>
+        <w:t>)</w:t>
+      </w:r>
+      <w:r>
+        <w:rPr>
+          <w:rFonts w:ascii="Courier" w:hAnsi="Courier" w:cs="Arial"/>
+          <w:sz w:val="16"/>
+          <w:szCs w:val="16"/>
+        </w:rPr>
+        <w:tab/>
+      </w:r>
+      <w:r>
+        <w:rPr>
+          <w:rFonts w:ascii="Courier" w:hAnsi="Courier" w:cs="Arial"/>
+          <w:sz w:val="16"/>
+          <w:szCs w:val="16"/>
+        </w:rPr>
+        <w:tab/>
+      </w:r>
+      <w:proofErr w:type="spellStart"/>
+      <w:r>
+        <w:rPr>
+          <w:rFonts w:ascii="Courier" w:hAnsi="Courier" w:cs="Arial"/>
+          <w:sz w:val="16"/>
+          <w:szCs w:val="16"/>
         </w:rPr>
         <w:t>Barbados_TC_atl</w:t>
       </w:r>
@@ -3204,40 +3370,88 @@
         <w:adjustRightInd w:val="0"/>
         <w:rPr>
           <w:rFonts w:ascii="Courier" w:hAnsi="Courier" w:cs="Arial"/>
-          <w:sz w:val="22"/>
-          <w:szCs w:val="22"/>
+          <w:sz w:val="16"/>
+          <w:szCs w:val="16"/>
         </w:rPr>
       </w:pPr>
       <w:r>
         <w:rPr>
           <w:rFonts w:ascii="Courier" w:hAnsi="Courier" w:cs="Arial"/>
-          <w:sz w:val="22"/>
-          <w:szCs w:val="22"/>
+          <w:sz w:val="16"/>
+          <w:szCs w:val="16"/>
         </w:rPr>
         <w:t xml:space="preserve">  TS</w:t>
       </w:r>
       <w:r>
         <w:rPr>
           <w:rFonts w:ascii="Courier" w:hAnsi="Courier" w:cs="Arial"/>
-          <w:sz w:val="22"/>
-          <w:szCs w:val="22"/>
-        </w:rPr>
-        <w:t xml:space="preserve"> EL=7531.966739 (0.001747%oo)  </w:t>
-      </w:r>
-      <w:r>
-        <w:rPr>
-          <w:rFonts w:ascii="Courier" w:hAnsi="Courier" w:cs="Arial"/>
-          <w:sz w:val="22"/>
-          <w:szCs w:val="22"/>
+          <w:sz w:val="16"/>
+          <w:szCs w:val="16"/>
+        </w:rPr>
+        <w:t xml:space="preserve"> EL=7531.966739 </w:t>
+      </w:r>
+      <w:r>
+        <w:rPr>
+          <w:rFonts w:ascii="Courier" w:hAnsi="Courier" w:cs="Arial"/>
+          <w:sz w:val="16"/>
+          <w:szCs w:val="16"/>
         </w:rPr>
         <w:tab/>
       </w:r>
-      <w:proofErr w:type="spellStart"/>
-      <w:r>
-        <w:rPr>
-          <w:rFonts w:ascii="Courier" w:hAnsi="Courier" w:cs="Arial"/>
-          <w:sz w:val="22"/>
-          <w:szCs w:val="22"/>
+      <w:r>
+        <w:rPr>
+          <w:rFonts w:ascii="Courier" w:hAnsi="Courier" w:cs="Arial"/>
+          <w:sz w:val="16"/>
+          <w:szCs w:val="16"/>
+        </w:rPr>
+        <w:tab/>
+      </w:r>
+      <w:r>
+        <w:rPr>
+          <w:rFonts w:ascii="Courier" w:hAnsi="Courier" w:cs="Arial"/>
+          <w:sz w:val="16"/>
+          <w:szCs w:val="16"/>
+        </w:rPr>
+        <w:t>(0.001747</w:t>
+      </w:r>
+      <w:r>
+        <w:rPr>
+          <w:rFonts w:ascii="Courier" w:hAnsi="Courier" w:cs="Arial"/>
+          <w:sz w:val="16"/>
+          <w:szCs w:val="16"/>
+        </w:rPr>
+        <w:t>%o</w:t>
+      </w:r>
+      <w:r>
+        <w:rPr>
+          <w:rFonts w:ascii="Courier" w:hAnsi="Courier" w:cs="Arial"/>
+          <w:sz w:val="16"/>
+          <w:szCs w:val="16"/>
+        </w:rPr>
+        <w:t xml:space="preserve">)  </w:t>
+      </w:r>
+      <w:r>
+        <w:rPr>
+          <w:rFonts w:ascii="Courier" w:hAnsi="Courier" w:cs="Arial"/>
+          <w:sz w:val="16"/>
+          <w:szCs w:val="16"/>
+        </w:rPr>
+        <w:tab/>
+      </w:r>
+      <w:r>
+        <w:rPr>
+          <w:rFonts w:ascii="Courier" w:hAnsi="Courier" w:cs="Arial"/>
+          <w:sz w:val="16"/>
+          <w:szCs w:val="16"/>
+        </w:rPr>
+        <w:tab/>
+      </w:r>
+      <w:proofErr w:type="spellStart"/>
+      <w:r>
+        <w:rPr>
+          <w:rFonts w:ascii="Courier" w:hAnsi="Courier" w:cs="Arial"/>
+          <w:sz w:val="16"/>
+          <w:szCs w:val="16"/>
         </w:rPr>
         <w:t>Barbados_TS_atl</w:t>
       </w:r>
@@ -3251,48 +3465,65 @@
         <w:adjustRightInd w:val="0"/>
         <w:rPr>
           <w:rFonts w:ascii="Courier" w:hAnsi="Courier" w:cs="Arial"/>
-          <w:sz w:val="22"/>
-          <w:szCs w:val="22"/>
+          <w:sz w:val="16"/>
+          <w:szCs w:val="16"/>
         </w:rPr>
       </w:pPr>
       <w:r>
         <w:rPr>
           <w:rFonts w:ascii="Courier" w:hAnsi="Courier" w:cs="Arial"/>
-          <w:sz w:val="22"/>
-          <w:szCs w:val="22"/>
+          <w:sz w:val="16"/>
+          <w:szCs w:val="16"/>
         </w:rPr>
         <w:t xml:space="preserve">  EQ EL=0.0000</w:t>
       </w:r>
       <w:r>
         <w:rPr>
           <w:rFonts w:ascii="Courier" w:hAnsi="Courier" w:cs="Arial"/>
-          <w:sz w:val="22"/>
-          <w:szCs w:val="22"/>
-        </w:rPr>
-        <w:t xml:space="preserve">00 (0.000000%oo)  </w:t>
-      </w:r>
-      <w:r>
-        <w:rPr>
-          <w:rFonts w:ascii="Courier" w:hAnsi="Courier" w:cs="Arial"/>
-          <w:sz w:val="22"/>
-          <w:szCs w:val="22"/>
+          <w:sz w:val="16"/>
+          <w:szCs w:val="16"/>
+        </w:rPr>
+        <w:t xml:space="preserve">00 </w:t>
+      </w:r>
+      <w:r>
+        <w:rPr>
+          <w:rFonts w:ascii="Courier" w:hAnsi="Courier" w:cs="Arial"/>
+          <w:sz w:val="16"/>
+          <w:szCs w:val="16"/>
         </w:rPr>
         <w:tab/>
       </w:r>
       <w:r>
         <w:rPr>
           <w:rFonts w:ascii="Courier" w:hAnsi="Courier" w:cs="Arial"/>
-          <w:sz w:val="22"/>
-          <w:szCs w:val="22"/>
+          <w:sz w:val="16"/>
+          <w:szCs w:val="16"/>
         </w:rPr>
         <w:tab/>
-      </w:r>
-      <w:proofErr w:type="spellStart"/>
-      <w:r>
-        <w:rPr>
-          <w:rFonts w:ascii="Courier" w:hAnsi="Courier" w:cs="Arial"/>
-          <w:sz w:val="22"/>
-          <w:szCs w:val="22"/>
+        <w:t xml:space="preserve">(0.000000%o)  </w:t>
+      </w:r>
+      <w:r>
+        <w:rPr>
+          <w:rFonts w:ascii="Courier" w:hAnsi="Courier" w:cs="Arial"/>
+          <w:sz w:val="16"/>
+          <w:szCs w:val="16"/>
+        </w:rPr>
+        <w:tab/>
+      </w:r>
+      <w:r>
+        <w:rPr>
+          <w:rFonts w:ascii="Courier" w:hAnsi="Courier" w:cs="Arial"/>
+          <w:sz w:val="16"/>
+          <w:szCs w:val="16"/>
+        </w:rPr>
+        <w:tab/>
+      </w:r>
+      <w:proofErr w:type="spellStart"/>
+      <w:r>
+        <w:rPr>
+          <w:rFonts w:ascii="Courier" w:hAnsi="Courier" w:cs="Arial"/>
+          <w:sz w:val="16"/>
+          <w:szCs w:val="16"/>
         </w:rPr>
         <w:t>Barbados_EQ_global</w:t>
       </w:r>
@@ -3306,16 +3537,16 @@
         <w:adjustRightInd w:val="0"/>
         <w:rPr>
           <w:rFonts w:ascii="Courier" w:hAnsi="Courier" w:cs="Arial"/>
-          <w:sz w:val="22"/>
-          <w:szCs w:val="22"/>
+          <w:sz w:val="16"/>
+          <w:szCs w:val="16"/>
         </w:rPr>
       </w:pPr>
       <w:proofErr w:type="spellStart"/>
       <w:r>
         <w:rPr>
           <w:rFonts w:ascii="Courier" w:hAnsi="Courier" w:cs="Arial"/>
-          <w:sz w:val="22"/>
-          <w:szCs w:val="22"/>
+          <w:sz w:val="16"/>
+          <w:szCs w:val="16"/>
         </w:rPr>
         <w:t>ElSalvador</w:t>
       </w:r>
@@ -3323,8 +3554,8 @@
       <w:r>
         <w:rPr>
           <w:rFonts w:ascii="Courier" w:hAnsi="Courier" w:cs="Arial"/>
-          <w:sz w:val="22"/>
-          <w:szCs w:val="22"/>
+          <w:sz w:val="16"/>
+          <w:szCs w:val="16"/>
         </w:rPr>
         <w:t xml:space="preserve"> (2)</w:t>
       </w:r>
@@ -3337,32 +3568,80 @@
         <w:adjustRightInd w:val="0"/>
         <w:rPr>
           <w:rFonts w:ascii="Courier" w:hAnsi="Courier" w:cs="Arial"/>
-          <w:sz w:val="22"/>
-          <w:szCs w:val="22"/>
+          <w:sz w:val="16"/>
+          <w:szCs w:val="16"/>
         </w:rPr>
       </w:pPr>
       <w:r>
         <w:rPr>
           <w:rFonts w:ascii="Courier" w:hAnsi="Courier" w:cs="Arial"/>
-          <w:sz w:val="22"/>
-          <w:szCs w:val="22"/>
+          <w:sz w:val="16"/>
+          <w:szCs w:val="16"/>
         </w:rPr>
         <w:t xml:space="preserve">  EQ EL=41</w:t>
       </w:r>
       <w:r>
         <w:rPr>
           <w:rFonts w:ascii="Courier" w:hAnsi="Courier" w:cs="Arial"/>
-          <w:sz w:val="22"/>
-          <w:szCs w:val="22"/>
-        </w:rPr>
-        <w:t xml:space="preserve">5631535.361110 (17.943889%oo) </w:t>
-      </w:r>
-      <w:proofErr w:type="spellStart"/>
-      <w:r>
-        <w:rPr>
-          <w:rFonts w:ascii="Courier" w:hAnsi="Courier" w:cs="Arial"/>
-          <w:sz w:val="22"/>
-          <w:szCs w:val="22"/>
+          <w:sz w:val="16"/>
+          <w:szCs w:val="16"/>
+        </w:rPr>
+        <w:t xml:space="preserve">5631535.361110 </w:t>
+      </w:r>
+      <w:r>
+        <w:rPr>
+          <w:rFonts w:ascii="Courier" w:hAnsi="Courier" w:cs="Arial"/>
+          <w:sz w:val="16"/>
+          <w:szCs w:val="16"/>
+        </w:rPr>
+        <w:tab/>
+      </w:r>
+      <w:r>
+        <w:rPr>
+          <w:rFonts w:ascii="Courier" w:hAnsi="Courier" w:cs="Arial"/>
+          <w:sz w:val="16"/>
+          <w:szCs w:val="16"/>
+        </w:rPr>
+        <w:t>(17.943889</w:t>
+      </w:r>
+      <w:r>
+        <w:rPr>
+          <w:rFonts w:ascii="Courier" w:hAnsi="Courier" w:cs="Arial"/>
+          <w:sz w:val="16"/>
+          <w:szCs w:val="16"/>
+        </w:rPr>
+        <w:t>%o</w:t>
+      </w:r>
+      <w:r>
+        <w:rPr>
+          <w:rFonts w:ascii="Courier" w:hAnsi="Courier" w:cs="Arial"/>
+          <w:sz w:val="16"/>
+          <w:szCs w:val="16"/>
+        </w:rPr>
+        <w:t xml:space="preserve">) </w:t>
+      </w:r>
+      <w:r>
+        <w:rPr>
+          <w:rFonts w:ascii="Courier" w:hAnsi="Courier" w:cs="Arial"/>
+          <w:sz w:val="16"/>
+          <w:szCs w:val="16"/>
+        </w:rPr>
+        <w:tab/>
+      </w:r>
+      <w:r>
+        <w:rPr>
+          <w:rFonts w:ascii="Courier" w:hAnsi="Courier" w:cs="Arial"/>
+          <w:sz w:val="16"/>
+          <w:szCs w:val="16"/>
+        </w:rPr>
+        <w:tab/>
+      </w:r>
+      <w:proofErr w:type="spellStart"/>
+      <w:r>
+        <w:rPr>
+          <w:rFonts w:ascii="Courier" w:hAnsi="Courier" w:cs="Arial"/>
+          <w:sz w:val="16"/>
+          <w:szCs w:val="16"/>
         </w:rPr>
         <w:t>ElSalvador_EQ_global</w:t>
       </w:r>
@@ -3376,40 +3655,57 @@
         <w:adjustRightInd w:val="0"/>
         <w:rPr>
           <w:rFonts w:ascii="Courier" w:hAnsi="Courier" w:cs="Arial"/>
-          <w:sz w:val="22"/>
-          <w:szCs w:val="22"/>
+          <w:sz w:val="16"/>
+          <w:szCs w:val="16"/>
         </w:rPr>
       </w:pPr>
       <w:r>
         <w:rPr>
           <w:rFonts w:ascii="Courier" w:hAnsi="Courier" w:cs="Arial"/>
-          <w:sz w:val="22"/>
-          <w:szCs w:val="22"/>
+          <w:sz w:val="16"/>
+          <w:szCs w:val="16"/>
         </w:rPr>
         <w:t xml:space="preserve">  TR EL=1</w:t>
       </w:r>
       <w:r>
         <w:rPr>
           <w:rFonts w:ascii="Courier" w:hAnsi="Courier" w:cs="Arial"/>
-          <w:sz w:val="22"/>
-          <w:szCs w:val="22"/>
-        </w:rPr>
-        <w:t>41613002.072040 (6.113800%oo)</w:t>
-      </w:r>
-      <w:r>
-        <w:rPr>
-          <w:rFonts w:ascii="Courier" w:hAnsi="Courier" w:cs="Arial"/>
-          <w:sz w:val="22"/>
-          <w:szCs w:val="22"/>
+          <w:sz w:val="16"/>
+          <w:szCs w:val="16"/>
+        </w:rPr>
+        <w:t xml:space="preserve">41613002.072040 </w:t>
+      </w:r>
+      <w:r>
+        <w:rPr>
+          <w:rFonts w:ascii="Courier" w:hAnsi="Courier" w:cs="Arial"/>
+          <w:sz w:val="16"/>
+          <w:szCs w:val="16"/>
         </w:rPr>
         <w:tab/>
-      </w:r>
-      <w:proofErr w:type="spellStart"/>
-      <w:r>
-        <w:rPr>
-          <w:rFonts w:ascii="Courier" w:hAnsi="Courier" w:cs="Arial"/>
-          <w:sz w:val="22"/>
-          <w:szCs w:val="22"/>
+        <w:t>(6.113800%o)</w:t>
+      </w:r>
+      <w:r>
+        <w:rPr>
+          <w:rFonts w:ascii="Courier" w:hAnsi="Courier" w:cs="Arial"/>
+          <w:sz w:val="16"/>
+          <w:szCs w:val="16"/>
+        </w:rPr>
+        <w:tab/>
+      </w:r>
+      <w:r>
+        <w:rPr>
+          <w:rFonts w:ascii="Courier" w:hAnsi="Courier" w:cs="Arial"/>
+          <w:sz w:val="16"/>
+          <w:szCs w:val="16"/>
+        </w:rPr>
+        <w:tab/>
+      </w:r>
+      <w:proofErr w:type="spellStart"/>
+      <w:r>
+        <w:rPr>
+          <w:rFonts w:ascii="Courier" w:hAnsi="Courier" w:cs="Arial"/>
+          <w:sz w:val="16"/>
+          <w:szCs w:val="16"/>
         </w:rPr>
         <w:t>ElSalvador_TR_epa</w:t>
       </w:r>
@@ -3423,40 +3719,80 @@
         <w:adjustRightInd w:val="0"/>
         <w:rPr>
           <w:rFonts w:ascii="Courier" w:hAnsi="Courier" w:cs="Arial"/>
-          <w:sz w:val="22"/>
-          <w:szCs w:val="22"/>
+          <w:sz w:val="16"/>
+          <w:szCs w:val="16"/>
         </w:rPr>
       </w:pPr>
       <w:r>
         <w:rPr>
           <w:rFonts w:ascii="Courier" w:hAnsi="Courier" w:cs="Arial"/>
-          <w:sz w:val="22"/>
-          <w:szCs w:val="22"/>
+          <w:sz w:val="16"/>
+          <w:szCs w:val="16"/>
         </w:rPr>
         <w:t xml:space="preserve">  TC EL=</w:t>
       </w:r>
       <w:r>
         <w:rPr>
           <w:rFonts w:ascii="Courier" w:hAnsi="Courier" w:cs="Arial"/>
-          <w:sz w:val="22"/>
-          <w:szCs w:val="22"/>
-        </w:rPr>
-        <w:t>59386249.565168 (2.563858%oo)</w:t>
-      </w:r>
-      <w:r>
-        <w:rPr>
-          <w:rFonts w:ascii="Courier" w:hAnsi="Courier" w:cs="Arial"/>
-          <w:sz w:val="22"/>
-          <w:szCs w:val="22"/>
+          <w:sz w:val="16"/>
+          <w:szCs w:val="16"/>
+        </w:rPr>
+        <w:t xml:space="preserve">59386249.565168 </w:t>
+      </w:r>
+      <w:r>
+        <w:rPr>
+          <w:rFonts w:ascii="Courier" w:hAnsi="Courier" w:cs="Arial"/>
+          <w:sz w:val="16"/>
+          <w:szCs w:val="16"/>
         </w:rPr>
         <w:tab/>
       </w:r>
-      <w:proofErr w:type="spellStart"/>
-      <w:r>
-        <w:rPr>
-          <w:rFonts w:ascii="Courier" w:hAnsi="Courier" w:cs="Arial"/>
-          <w:sz w:val="22"/>
-          <w:szCs w:val="22"/>
+      <w:r>
+        <w:rPr>
+          <w:rFonts w:ascii="Courier" w:hAnsi="Courier" w:cs="Arial"/>
+          <w:sz w:val="16"/>
+          <w:szCs w:val="16"/>
+        </w:rPr>
+        <w:t>(2.563858</w:t>
+      </w:r>
+      <w:r>
+        <w:rPr>
+          <w:rFonts w:ascii="Courier" w:hAnsi="Courier" w:cs="Arial"/>
+          <w:sz w:val="16"/>
+          <w:szCs w:val="16"/>
+        </w:rPr>
+        <w:t>%o</w:t>
+      </w:r>
+      <w:r>
+        <w:rPr>
+          <w:rFonts w:ascii="Courier" w:hAnsi="Courier" w:cs="Arial"/>
+          <w:sz w:val="16"/>
+          <w:szCs w:val="16"/>
+        </w:rPr>
+        <w:t>)</w:t>
+      </w:r>
+      <w:r>
+        <w:rPr>
+          <w:rFonts w:ascii="Courier" w:hAnsi="Courier" w:cs="Arial"/>
+          <w:sz w:val="16"/>
+          <w:szCs w:val="16"/>
+        </w:rPr>
+        <w:tab/>
+      </w:r>
+      <w:r>
+        <w:rPr>
+          <w:rFonts w:ascii="Courier" w:hAnsi="Courier" w:cs="Arial"/>
+          <w:sz w:val="16"/>
+          <w:szCs w:val="16"/>
+        </w:rPr>
+        <w:tab/>
+      </w:r>
+      <w:proofErr w:type="spellStart"/>
+      <w:r>
+        <w:rPr>
+          <w:rFonts w:ascii="Courier" w:hAnsi="Courier" w:cs="Arial"/>
+          <w:sz w:val="16"/>
+          <w:szCs w:val="16"/>
         </w:rPr>
         <w:t>ElSalvador_TC_atl</w:t>
       </w:r>
@@ -3470,40 +3806,80 @@
         <w:adjustRightInd w:val="0"/>
         <w:rPr>
           <w:rFonts w:ascii="Courier" w:hAnsi="Courier" w:cs="Arial"/>
-          <w:sz w:val="22"/>
-          <w:szCs w:val="22"/>
+          <w:sz w:val="16"/>
+          <w:szCs w:val="16"/>
         </w:rPr>
       </w:pPr>
       <w:r>
         <w:rPr>
           <w:rFonts w:ascii="Courier" w:hAnsi="Courier" w:cs="Arial"/>
-          <w:sz w:val="22"/>
-          <w:szCs w:val="22"/>
+          <w:sz w:val="16"/>
+          <w:szCs w:val="16"/>
         </w:rPr>
         <w:t xml:space="preserve">  TC EL=16152772.894979</w:t>
       </w:r>
       <w:r>
         <w:rPr>
           <w:rFonts w:ascii="Courier" w:hAnsi="Courier" w:cs="Arial"/>
-          <w:sz w:val="22"/>
-          <w:szCs w:val="22"/>
-        </w:rPr>
-        <w:t xml:space="preserve"> (0.697357%oo)</w:t>
-      </w:r>
-      <w:r>
-        <w:rPr>
-          <w:rFonts w:ascii="Courier" w:hAnsi="Courier" w:cs="Arial"/>
-          <w:sz w:val="22"/>
-          <w:szCs w:val="22"/>
+          <w:sz w:val="16"/>
+          <w:szCs w:val="16"/>
+        </w:rPr>
+        <w:t xml:space="preserve"> </w:t>
+      </w:r>
+      <w:r>
+        <w:rPr>
+          <w:rFonts w:ascii="Courier" w:hAnsi="Courier" w:cs="Arial"/>
+          <w:sz w:val="16"/>
+          <w:szCs w:val="16"/>
         </w:rPr>
         <w:tab/>
       </w:r>
-      <w:proofErr w:type="spellStart"/>
-      <w:r>
-        <w:rPr>
-          <w:rFonts w:ascii="Courier" w:hAnsi="Courier" w:cs="Arial"/>
-          <w:sz w:val="22"/>
-          <w:szCs w:val="22"/>
+      <w:r>
+        <w:rPr>
+          <w:rFonts w:ascii="Courier" w:hAnsi="Courier" w:cs="Arial"/>
+          <w:sz w:val="16"/>
+          <w:szCs w:val="16"/>
+        </w:rPr>
+        <w:t>(0.697357</w:t>
+      </w:r>
+      <w:r>
+        <w:rPr>
+          <w:rFonts w:ascii="Courier" w:hAnsi="Courier" w:cs="Arial"/>
+          <w:sz w:val="16"/>
+          <w:szCs w:val="16"/>
+        </w:rPr>
+        <w:t>%o</w:t>
+      </w:r>
+      <w:r>
+        <w:rPr>
+          <w:rFonts w:ascii="Courier" w:hAnsi="Courier" w:cs="Arial"/>
+          <w:sz w:val="16"/>
+          <w:szCs w:val="16"/>
+        </w:rPr>
+        <w:t>)</w:t>
+      </w:r>
+      <w:r>
+        <w:rPr>
+          <w:rFonts w:ascii="Courier" w:hAnsi="Courier" w:cs="Arial"/>
+          <w:sz w:val="16"/>
+          <w:szCs w:val="16"/>
+        </w:rPr>
+        <w:tab/>
+      </w:r>
+      <w:r>
+        <w:rPr>
+          <w:rFonts w:ascii="Courier" w:hAnsi="Courier" w:cs="Arial"/>
+          <w:sz w:val="16"/>
+          <w:szCs w:val="16"/>
+        </w:rPr>
+        <w:tab/>
+      </w:r>
+      <w:proofErr w:type="spellStart"/>
+      <w:r>
+        <w:rPr>
+          <w:rFonts w:ascii="Courier" w:hAnsi="Courier" w:cs="Arial"/>
+          <w:sz w:val="16"/>
+          <w:szCs w:val="16"/>
         </w:rPr>
         <w:t>ElSalvador_TC_epa</w:t>
       </w:r>
@@ -3517,40 +3893,88 @@
         <w:adjustRightInd w:val="0"/>
         <w:rPr>
           <w:rFonts w:ascii="Courier" w:hAnsi="Courier" w:cs="Arial"/>
-          <w:sz w:val="22"/>
-          <w:szCs w:val="22"/>
+          <w:sz w:val="16"/>
+          <w:szCs w:val="16"/>
         </w:rPr>
       </w:pPr>
       <w:r>
         <w:rPr>
           <w:rFonts w:ascii="Courier" w:hAnsi="Courier" w:cs="Arial"/>
-          <w:sz w:val="22"/>
-          <w:szCs w:val="22"/>
+          <w:sz w:val="16"/>
+          <w:szCs w:val="16"/>
         </w:rPr>
         <w:t xml:space="preserve">  TR E</w:t>
       </w:r>
       <w:r>
         <w:rPr>
           <w:rFonts w:ascii="Courier" w:hAnsi="Courier" w:cs="Arial"/>
-          <w:sz w:val="22"/>
-          <w:szCs w:val="22"/>
-        </w:rPr>
-        <w:t>L=621784.438763 (0.026844%oo)</w:t>
-      </w:r>
-      <w:r>
-        <w:rPr>
-          <w:rFonts w:ascii="Courier" w:hAnsi="Courier" w:cs="Arial"/>
-          <w:sz w:val="22"/>
-          <w:szCs w:val="22"/>
+          <w:sz w:val="16"/>
+          <w:szCs w:val="16"/>
+        </w:rPr>
+        <w:t xml:space="preserve">L=621784.438763 </w:t>
+      </w:r>
+      <w:r>
+        <w:rPr>
+          <w:rFonts w:ascii="Courier" w:hAnsi="Courier" w:cs="Arial"/>
+          <w:sz w:val="16"/>
+          <w:szCs w:val="16"/>
         </w:rPr>
         <w:tab/>
       </w:r>
-      <w:proofErr w:type="spellStart"/>
-      <w:r>
-        <w:rPr>
-          <w:rFonts w:ascii="Courier" w:hAnsi="Courier" w:cs="Arial"/>
-          <w:sz w:val="22"/>
-          <w:szCs w:val="22"/>
+      <w:r>
+        <w:rPr>
+          <w:rFonts w:ascii="Courier" w:hAnsi="Courier" w:cs="Arial"/>
+          <w:sz w:val="16"/>
+          <w:szCs w:val="16"/>
+        </w:rPr>
+        <w:tab/>
+      </w:r>
+      <w:r>
+        <w:rPr>
+          <w:rFonts w:ascii="Courier" w:hAnsi="Courier" w:cs="Arial"/>
+          <w:sz w:val="16"/>
+          <w:szCs w:val="16"/>
+        </w:rPr>
+        <w:t>(0.026844</w:t>
+      </w:r>
+      <w:r>
+        <w:rPr>
+          <w:rFonts w:ascii="Courier" w:hAnsi="Courier" w:cs="Arial"/>
+          <w:sz w:val="16"/>
+          <w:szCs w:val="16"/>
+        </w:rPr>
+        <w:t>%o</w:t>
+      </w:r>
+      <w:r>
+        <w:rPr>
+          <w:rFonts w:ascii="Courier" w:hAnsi="Courier" w:cs="Arial"/>
+          <w:sz w:val="16"/>
+          <w:szCs w:val="16"/>
+        </w:rPr>
+        <w:t>)</w:t>
+      </w:r>
+      <w:r>
+        <w:rPr>
+          <w:rFonts w:ascii="Courier" w:hAnsi="Courier" w:cs="Arial"/>
+          <w:sz w:val="16"/>
+          <w:szCs w:val="16"/>
+        </w:rPr>
+        <w:tab/>
+      </w:r>
+      <w:r>
+        <w:rPr>
+          <w:rFonts w:ascii="Courier" w:hAnsi="Courier" w:cs="Arial"/>
+          <w:sz w:val="16"/>
+          <w:szCs w:val="16"/>
+        </w:rPr>
+        <w:tab/>
+      </w:r>
+      <w:proofErr w:type="spellStart"/>
+      <w:r>
+        <w:rPr>
+          <w:rFonts w:ascii="Courier" w:hAnsi="Courier" w:cs="Arial"/>
+          <w:sz w:val="16"/>
+          <w:szCs w:val="16"/>
         </w:rPr>
         <w:t>ElSalvador_TR_atl</w:t>
       </w:r>
@@ -3564,48 +3988,88 @@
         <w:adjustRightInd w:val="0"/>
         <w:rPr>
           <w:rFonts w:ascii="Courier" w:hAnsi="Courier" w:cs="Arial"/>
-          <w:sz w:val="22"/>
-          <w:szCs w:val="22"/>
+          <w:sz w:val="16"/>
+          <w:szCs w:val="16"/>
         </w:rPr>
       </w:pPr>
       <w:r>
         <w:rPr>
           <w:rFonts w:ascii="Courier" w:hAnsi="Courier" w:cs="Arial"/>
-          <w:sz w:val="22"/>
-          <w:szCs w:val="22"/>
-        </w:rPr>
-        <w:t xml:space="preserve"> </w:t>
-      </w:r>
-      <w:r>
-        <w:rPr>
-          <w:rFonts w:ascii="Courier" w:hAnsi="Courier" w:cs="Arial"/>
-          <w:sz w:val="22"/>
-          <w:szCs w:val="22"/>
-        </w:rPr>
-        <w:t xml:space="preserve"> TS EL=0.000000 (0.000000%oo)</w:t>
-      </w:r>
-      <w:r>
-        <w:rPr>
-          <w:rFonts w:ascii="Courier" w:hAnsi="Courier" w:cs="Arial"/>
-          <w:sz w:val="22"/>
-          <w:szCs w:val="22"/>
+          <w:sz w:val="16"/>
+          <w:szCs w:val="16"/>
+        </w:rPr>
+        <w:t xml:space="preserve"> </w:t>
+      </w:r>
+      <w:r>
+        <w:rPr>
+          <w:rFonts w:ascii="Courier" w:hAnsi="Courier" w:cs="Arial"/>
+          <w:sz w:val="16"/>
+          <w:szCs w:val="16"/>
+        </w:rPr>
+        <w:t xml:space="preserve"> TS EL=0.000000 </w:t>
+      </w:r>
+      <w:r>
+        <w:rPr>
+          <w:rFonts w:ascii="Courier" w:hAnsi="Courier" w:cs="Arial"/>
+          <w:sz w:val="16"/>
+          <w:szCs w:val="16"/>
         </w:rPr>
         <w:tab/>
       </w:r>
       <w:r>
         <w:rPr>
           <w:rFonts w:ascii="Courier" w:hAnsi="Courier" w:cs="Arial"/>
-          <w:sz w:val="22"/>
-          <w:szCs w:val="22"/>
+          <w:sz w:val="16"/>
+          <w:szCs w:val="16"/>
         </w:rPr>
         <w:tab/>
       </w:r>
-      <w:proofErr w:type="spellStart"/>
-      <w:r>
-        <w:rPr>
-          <w:rFonts w:ascii="Courier" w:hAnsi="Courier" w:cs="Arial"/>
-          <w:sz w:val="22"/>
-          <w:szCs w:val="22"/>
+      <w:r>
+        <w:rPr>
+          <w:rFonts w:ascii="Courier" w:hAnsi="Courier" w:cs="Arial"/>
+          <w:sz w:val="16"/>
+          <w:szCs w:val="16"/>
+        </w:rPr>
+        <w:t>(0.000000</w:t>
+      </w:r>
+      <w:r>
+        <w:rPr>
+          <w:rFonts w:ascii="Courier" w:hAnsi="Courier" w:cs="Arial"/>
+          <w:sz w:val="16"/>
+          <w:szCs w:val="16"/>
+        </w:rPr>
+        <w:t>%o</w:t>
+      </w:r>
+      <w:r>
+        <w:rPr>
+          <w:rFonts w:ascii="Courier" w:hAnsi="Courier" w:cs="Arial"/>
+          <w:sz w:val="16"/>
+          <w:szCs w:val="16"/>
+        </w:rPr>
+        <w:t>)</w:t>
+      </w:r>
+      <w:r>
+        <w:rPr>
+          <w:rFonts w:ascii="Courier" w:hAnsi="Courier" w:cs="Arial"/>
+          <w:sz w:val="16"/>
+          <w:szCs w:val="16"/>
+        </w:rPr>
+        <w:tab/>
+      </w:r>
+      <w:r>
+        <w:rPr>
+          <w:rFonts w:ascii="Courier" w:hAnsi="Courier" w:cs="Arial"/>
+          <w:sz w:val="16"/>
+          <w:szCs w:val="16"/>
+        </w:rPr>
+        <w:tab/>
+      </w:r>
+      <w:proofErr w:type="spellStart"/>
+      <w:r>
+        <w:rPr>
+          <w:rFonts w:ascii="Courier" w:hAnsi="Courier" w:cs="Arial"/>
+          <w:sz w:val="16"/>
+          <w:szCs w:val="16"/>
         </w:rPr>
         <w:t>ElSalvador_TS_epa</w:t>
       </w:r>
@@ -3619,48 +4083,88 @@
         <w:adjustRightInd w:val="0"/>
         <w:rPr>
           <w:rFonts w:ascii="Courier" w:hAnsi="Courier" w:cs="Arial"/>
-          <w:sz w:val="22"/>
-          <w:szCs w:val="22"/>
+          <w:sz w:val="16"/>
+          <w:szCs w:val="16"/>
         </w:rPr>
       </w:pPr>
       <w:r>
         <w:rPr>
           <w:rFonts w:ascii="Courier" w:hAnsi="Courier" w:cs="Arial"/>
-          <w:sz w:val="22"/>
-          <w:szCs w:val="22"/>
-        </w:rPr>
-        <w:t xml:space="preserve"> </w:t>
-      </w:r>
-      <w:r>
-        <w:rPr>
-          <w:rFonts w:ascii="Courier" w:hAnsi="Courier" w:cs="Arial"/>
-          <w:sz w:val="22"/>
-          <w:szCs w:val="22"/>
-        </w:rPr>
-        <w:t xml:space="preserve"> TS EL=0.000000 (0.000000%oo)</w:t>
-      </w:r>
-      <w:r>
-        <w:rPr>
-          <w:rFonts w:ascii="Courier" w:hAnsi="Courier" w:cs="Arial"/>
-          <w:sz w:val="22"/>
-          <w:szCs w:val="22"/>
+          <w:sz w:val="16"/>
+          <w:szCs w:val="16"/>
+        </w:rPr>
+        <w:t xml:space="preserve"> </w:t>
+      </w:r>
+      <w:r>
+        <w:rPr>
+          <w:rFonts w:ascii="Courier" w:hAnsi="Courier" w:cs="Arial"/>
+          <w:sz w:val="16"/>
+          <w:szCs w:val="16"/>
+        </w:rPr>
+        <w:t xml:space="preserve"> TS EL=0.000000 </w:t>
+      </w:r>
+      <w:r>
+        <w:rPr>
+          <w:rFonts w:ascii="Courier" w:hAnsi="Courier" w:cs="Arial"/>
+          <w:sz w:val="16"/>
+          <w:szCs w:val="16"/>
         </w:rPr>
         <w:tab/>
       </w:r>
       <w:r>
         <w:rPr>
           <w:rFonts w:ascii="Courier" w:hAnsi="Courier" w:cs="Arial"/>
-          <w:sz w:val="22"/>
-          <w:szCs w:val="22"/>
+          <w:sz w:val="16"/>
+          <w:szCs w:val="16"/>
         </w:rPr>
         <w:tab/>
       </w:r>
-      <w:proofErr w:type="spellStart"/>
-      <w:r>
-        <w:rPr>
-          <w:rFonts w:ascii="Courier" w:hAnsi="Courier" w:cs="Arial"/>
-          <w:sz w:val="22"/>
-          <w:szCs w:val="22"/>
+      <w:r>
+        <w:rPr>
+          <w:rFonts w:ascii="Courier" w:hAnsi="Courier" w:cs="Arial"/>
+          <w:sz w:val="16"/>
+          <w:szCs w:val="16"/>
+        </w:rPr>
+        <w:t>(0.000000</w:t>
+      </w:r>
+      <w:r>
+        <w:rPr>
+          <w:rFonts w:ascii="Courier" w:hAnsi="Courier" w:cs="Arial"/>
+          <w:sz w:val="16"/>
+          <w:szCs w:val="16"/>
+        </w:rPr>
+        <w:t>%o</w:t>
+      </w:r>
+      <w:r>
+        <w:rPr>
+          <w:rFonts w:ascii="Courier" w:hAnsi="Courier" w:cs="Arial"/>
+          <w:sz w:val="16"/>
+          <w:szCs w:val="16"/>
+        </w:rPr>
+        <w:t>)</w:t>
+      </w:r>
+      <w:r>
+        <w:rPr>
+          <w:rFonts w:ascii="Courier" w:hAnsi="Courier" w:cs="Arial"/>
+          <w:sz w:val="16"/>
+          <w:szCs w:val="16"/>
+        </w:rPr>
+        <w:tab/>
+      </w:r>
+      <w:r>
+        <w:rPr>
+          <w:rFonts w:ascii="Courier" w:hAnsi="Courier" w:cs="Arial"/>
+          <w:sz w:val="16"/>
+          <w:szCs w:val="16"/>
+        </w:rPr>
+        <w:tab/>
+      </w:r>
+      <w:proofErr w:type="spellStart"/>
+      <w:r>
+        <w:rPr>
+          <w:rFonts w:ascii="Courier" w:hAnsi="Courier" w:cs="Arial"/>
+          <w:sz w:val="16"/>
+          <w:szCs w:val="16"/>
         </w:rPr>
         <w:t>ElSalvador_TS_atl</w:t>
       </w:r>
@@ -3674,15 +4178,15 @@
         <w:adjustRightInd w:val="0"/>
         <w:rPr>
           <w:rFonts w:ascii="Courier" w:hAnsi="Courier" w:cs="Arial"/>
-          <w:sz w:val="22"/>
-          <w:szCs w:val="22"/>
+          <w:sz w:val="16"/>
+          <w:szCs w:val="16"/>
         </w:rPr>
       </w:pPr>
       <w:r>
         <w:rPr>
           <w:rFonts w:ascii="Courier" w:hAnsi="Courier" w:cs="Arial"/>
-          <w:sz w:val="22"/>
-          <w:szCs w:val="22"/>
+          <w:sz w:val="16"/>
+          <w:szCs w:val="16"/>
         </w:rPr>
         <w:t>Costa Rica (3)</w:t>
       </w:r>
@@ -3695,31 +4199,79 @@
         <w:adjustRightInd w:val="0"/>
         <w:rPr>
           <w:rFonts w:ascii="Courier" w:hAnsi="Courier" w:cs="Arial"/>
-          <w:sz w:val="22"/>
-          <w:szCs w:val="22"/>
+          <w:sz w:val="16"/>
+          <w:szCs w:val="16"/>
         </w:rPr>
       </w:pPr>
       <w:r>
         <w:rPr>
           <w:rFonts w:ascii="Courier" w:hAnsi="Courier" w:cs="Arial"/>
-          <w:sz w:val="22"/>
-          <w:szCs w:val="22"/>
+          <w:sz w:val="16"/>
+          <w:szCs w:val="16"/>
         </w:rPr>
         <w:t xml:space="preserve">  EQ EL=52</w:t>
       </w:r>
       <w:r>
         <w:rPr>
           <w:rFonts w:ascii="Courier" w:hAnsi="Courier" w:cs="Arial"/>
-          <w:sz w:val="22"/>
-          <w:szCs w:val="22"/>
-        </w:rPr>
-        <w:t xml:space="preserve">3833928.441207 (12.396559%oo) </w:t>
-      </w:r>
-      <w:r>
-        <w:rPr>
-          <w:rFonts w:ascii="Courier" w:hAnsi="Courier" w:cs="Arial"/>
-          <w:sz w:val="22"/>
-          <w:szCs w:val="22"/>
+          <w:sz w:val="16"/>
+          <w:szCs w:val="16"/>
+        </w:rPr>
+        <w:t xml:space="preserve">3833928.441207 </w:t>
+      </w:r>
+      <w:r>
+        <w:rPr>
+          <w:rFonts w:ascii="Courier" w:hAnsi="Courier" w:cs="Arial"/>
+          <w:sz w:val="16"/>
+          <w:szCs w:val="16"/>
+        </w:rPr>
+        <w:tab/>
+      </w:r>
+      <w:r>
+        <w:rPr>
+          <w:rFonts w:ascii="Courier" w:hAnsi="Courier" w:cs="Arial"/>
+          <w:sz w:val="16"/>
+          <w:szCs w:val="16"/>
+        </w:rPr>
+        <w:t>(12.396559</w:t>
+      </w:r>
+      <w:r>
+        <w:rPr>
+          <w:rFonts w:ascii="Courier" w:hAnsi="Courier" w:cs="Arial"/>
+          <w:sz w:val="16"/>
+          <w:szCs w:val="16"/>
+        </w:rPr>
+        <w:t>%o</w:t>
+      </w:r>
+      <w:r>
+        <w:rPr>
+          <w:rFonts w:ascii="Courier" w:hAnsi="Courier" w:cs="Arial"/>
+          <w:sz w:val="16"/>
+          <w:szCs w:val="16"/>
+        </w:rPr>
+        <w:t xml:space="preserve">) </w:t>
+      </w:r>
+      <w:r>
+        <w:rPr>
+          <w:rFonts w:ascii="Courier" w:hAnsi="Courier" w:cs="Arial"/>
+          <w:sz w:val="16"/>
+          <w:szCs w:val="16"/>
+        </w:rPr>
+        <w:tab/>
+      </w:r>
+      <w:r>
+        <w:rPr>
+          <w:rFonts w:ascii="Courier" w:hAnsi="Courier" w:cs="Arial"/>
+          <w:sz w:val="16"/>
+          <w:szCs w:val="16"/>
+        </w:rPr>
+        <w:tab/>
+      </w:r>
+      <w:r>
+        <w:rPr>
+          <w:rFonts w:ascii="Courier" w:hAnsi="Courier" w:cs="Arial"/>
+          <w:sz w:val="16"/>
+          <w:szCs w:val="16"/>
         </w:rPr>
         <w:t xml:space="preserve">Costa </w:t>
       </w:r>
@@ -3727,8 +4279,8 @@
       <w:r>
         <w:rPr>
           <w:rFonts w:ascii="Courier" w:hAnsi="Courier" w:cs="Arial"/>
-          <w:sz w:val="22"/>
-          <w:szCs w:val="22"/>
+          <w:sz w:val="16"/>
+          <w:szCs w:val="16"/>
         </w:rPr>
         <w:t>Rica_EQ_global</w:t>
       </w:r>
@@ -3742,39 +4294,79 @@
         <w:adjustRightInd w:val="0"/>
         <w:rPr>
           <w:rFonts w:ascii="Courier" w:hAnsi="Courier" w:cs="Arial"/>
-          <w:sz w:val="22"/>
-          <w:szCs w:val="22"/>
+          <w:sz w:val="16"/>
+          <w:szCs w:val="16"/>
         </w:rPr>
       </w:pPr>
       <w:r>
         <w:rPr>
           <w:rFonts w:ascii="Courier" w:hAnsi="Courier" w:cs="Arial"/>
-          <w:sz w:val="22"/>
-          <w:szCs w:val="22"/>
+          <w:sz w:val="16"/>
+          <w:szCs w:val="16"/>
         </w:rPr>
         <w:t xml:space="preserve">  TR EL</w:t>
       </w:r>
       <w:r>
         <w:rPr>
           <w:rFonts w:ascii="Courier" w:hAnsi="Courier" w:cs="Arial"/>
-          <w:sz w:val="22"/>
-          <w:szCs w:val="22"/>
-        </w:rPr>
-        <w:t>=1530537.767294 (0.036220%oo)</w:t>
-      </w:r>
-      <w:r>
-        <w:rPr>
-          <w:rFonts w:ascii="Courier" w:hAnsi="Courier" w:cs="Arial"/>
-          <w:sz w:val="22"/>
-          <w:szCs w:val="22"/>
+          <w:sz w:val="16"/>
+          <w:szCs w:val="16"/>
+        </w:rPr>
+        <w:t xml:space="preserve">=1530537.767294 </w:t>
+      </w:r>
+      <w:r>
+        <w:rPr>
+          <w:rFonts w:ascii="Courier" w:hAnsi="Courier" w:cs="Arial"/>
+          <w:sz w:val="16"/>
+          <w:szCs w:val="16"/>
         </w:rPr>
         <w:tab/>
       </w:r>
       <w:r>
         <w:rPr>
           <w:rFonts w:ascii="Courier" w:hAnsi="Courier" w:cs="Arial"/>
-          <w:sz w:val="22"/>
-          <w:szCs w:val="22"/>
+          <w:sz w:val="16"/>
+          <w:szCs w:val="16"/>
+        </w:rPr>
+        <w:t>(0.036220</w:t>
+      </w:r>
+      <w:r>
+        <w:rPr>
+          <w:rFonts w:ascii="Courier" w:hAnsi="Courier" w:cs="Arial"/>
+          <w:sz w:val="16"/>
+          <w:szCs w:val="16"/>
+        </w:rPr>
+        <w:t>%o</w:t>
+      </w:r>
+      <w:r>
+        <w:rPr>
+          <w:rFonts w:ascii="Courier" w:hAnsi="Courier" w:cs="Arial"/>
+          <w:sz w:val="16"/>
+          <w:szCs w:val="16"/>
+        </w:rPr>
+        <w:t>)</w:t>
+      </w:r>
+      <w:r>
+        <w:rPr>
+          <w:rFonts w:ascii="Courier" w:hAnsi="Courier" w:cs="Arial"/>
+          <w:sz w:val="16"/>
+          <w:szCs w:val="16"/>
+        </w:rPr>
+        <w:tab/>
+      </w:r>
+      <w:r>
+        <w:rPr>
+          <w:rFonts w:ascii="Courier" w:hAnsi="Courier" w:cs="Arial"/>
+          <w:sz w:val="16"/>
+          <w:szCs w:val="16"/>
+        </w:rPr>
+        <w:tab/>
+      </w:r>
+      <w:r>
+        <w:rPr>
+          <w:rFonts w:ascii="Courier" w:hAnsi="Courier" w:cs="Arial"/>
+          <w:sz w:val="16"/>
+          <w:szCs w:val="16"/>
         </w:rPr>
         <w:t xml:space="preserve">Costa </w:t>
       </w:r>
@@ -3782,8 +4374,8 @@
       <w:r>
         <w:rPr>
           <w:rFonts w:ascii="Courier" w:hAnsi="Courier" w:cs="Arial"/>
-          <w:sz w:val="22"/>
-          <w:szCs w:val="22"/>
+          <w:sz w:val="16"/>
+          <w:szCs w:val="16"/>
         </w:rPr>
         <w:t>Rica_TR_epa</w:t>
       </w:r>
@@ -3797,39 +4389,87 @@
         <w:adjustRightInd w:val="0"/>
         <w:rPr>
           <w:rFonts w:ascii="Courier" w:hAnsi="Courier" w:cs="Arial"/>
-          <w:sz w:val="22"/>
-          <w:szCs w:val="22"/>
+          <w:sz w:val="16"/>
+          <w:szCs w:val="16"/>
         </w:rPr>
       </w:pPr>
       <w:r>
         <w:rPr>
           <w:rFonts w:ascii="Courier" w:hAnsi="Courier" w:cs="Arial"/>
-          <w:sz w:val="22"/>
-          <w:szCs w:val="22"/>
+          <w:sz w:val="16"/>
+          <w:szCs w:val="16"/>
         </w:rPr>
         <w:t xml:space="preserve">  TC </w:t>
       </w:r>
       <w:r>
         <w:rPr>
           <w:rFonts w:ascii="Courier" w:hAnsi="Courier" w:cs="Arial"/>
-          <w:sz w:val="22"/>
-          <w:szCs w:val="22"/>
-        </w:rPr>
-        <w:t xml:space="preserve">EL=73978.520263 (0.001751%oo) </w:t>
-      </w:r>
-      <w:r>
-        <w:rPr>
-          <w:rFonts w:ascii="Courier" w:hAnsi="Courier" w:cs="Arial"/>
-          <w:sz w:val="22"/>
-          <w:szCs w:val="22"/>
+          <w:sz w:val="16"/>
+          <w:szCs w:val="16"/>
+        </w:rPr>
+        <w:t xml:space="preserve">EL=73978.520263 </w:t>
+      </w:r>
+      <w:r>
+        <w:rPr>
+          <w:rFonts w:ascii="Courier" w:hAnsi="Courier" w:cs="Arial"/>
+          <w:sz w:val="16"/>
+          <w:szCs w:val="16"/>
         </w:rPr>
         <w:tab/>
       </w:r>
       <w:r>
         <w:rPr>
           <w:rFonts w:ascii="Courier" w:hAnsi="Courier" w:cs="Arial"/>
-          <w:sz w:val="22"/>
-          <w:szCs w:val="22"/>
+          <w:sz w:val="16"/>
+          <w:szCs w:val="16"/>
+        </w:rPr>
+        <w:tab/>
+      </w:r>
+      <w:r>
+        <w:rPr>
+          <w:rFonts w:ascii="Courier" w:hAnsi="Courier" w:cs="Arial"/>
+          <w:sz w:val="16"/>
+          <w:szCs w:val="16"/>
+        </w:rPr>
+        <w:t>(0.001751</w:t>
+      </w:r>
+      <w:r>
+        <w:rPr>
+          <w:rFonts w:ascii="Courier" w:hAnsi="Courier" w:cs="Arial"/>
+          <w:sz w:val="16"/>
+          <w:szCs w:val="16"/>
+        </w:rPr>
+        <w:t>%o</w:t>
+      </w:r>
+      <w:r>
+        <w:rPr>
+          <w:rFonts w:ascii="Courier" w:hAnsi="Courier" w:cs="Arial"/>
+          <w:sz w:val="16"/>
+          <w:szCs w:val="16"/>
+        </w:rPr>
+        <w:t xml:space="preserve">) </w:t>
+      </w:r>
+      <w:r>
+        <w:rPr>
+          <w:rFonts w:ascii="Courier" w:hAnsi="Courier" w:cs="Arial"/>
+          <w:sz w:val="16"/>
+          <w:szCs w:val="16"/>
+        </w:rPr>
+        <w:tab/>
+      </w:r>
+      <w:r>
+        <w:rPr>
+          <w:rFonts w:ascii="Courier" w:hAnsi="Courier" w:cs="Arial"/>
+          <w:sz w:val="16"/>
+          <w:szCs w:val="16"/>
+        </w:rPr>
+        <w:tab/>
+      </w:r>
+      <w:r>
+        <w:rPr>
+          <w:rFonts w:ascii="Courier" w:hAnsi="Courier" w:cs="Arial"/>
+          <w:sz w:val="16"/>
+          <w:szCs w:val="16"/>
         </w:rPr>
         <w:t xml:space="preserve">Costa </w:t>
       </w:r>
@@ -3837,8 +4477,8 @@
       <w:r>
         <w:rPr>
           <w:rFonts w:ascii="Courier" w:hAnsi="Courier" w:cs="Arial"/>
-          <w:sz w:val="22"/>
-          <w:szCs w:val="22"/>
+          <w:sz w:val="16"/>
+          <w:szCs w:val="16"/>
         </w:rPr>
         <w:t>Rica_TC_epa</w:t>
       </w:r>
@@ -3852,39 +4492,87 @@
         <w:adjustRightInd w:val="0"/>
         <w:rPr>
           <w:rFonts w:ascii="Courier" w:hAnsi="Courier" w:cs="Arial"/>
-          <w:sz w:val="22"/>
-          <w:szCs w:val="22"/>
+          <w:sz w:val="16"/>
+          <w:szCs w:val="16"/>
         </w:rPr>
       </w:pPr>
       <w:r>
         <w:rPr>
           <w:rFonts w:ascii="Courier" w:hAnsi="Courier" w:cs="Arial"/>
-          <w:sz w:val="22"/>
-          <w:szCs w:val="22"/>
+          <w:sz w:val="16"/>
+          <w:szCs w:val="16"/>
         </w:rPr>
         <w:t xml:space="preserve">  TR</w:t>
       </w:r>
       <w:r>
         <w:rPr>
           <w:rFonts w:ascii="Courier" w:hAnsi="Courier" w:cs="Arial"/>
-          <w:sz w:val="22"/>
-          <w:szCs w:val="22"/>
-        </w:rPr>
-        <w:t xml:space="preserve"> EL=5765.009179 (0.000136%oo) </w:t>
-      </w:r>
-      <w:r>
-        <w:rPr>
-          <w:rFonts w:ascii="Courier" w:hAnsi="Courier" w:cs="Arial"/>
-          <w:sz w:val="22"/>
-          <w:szCs w:val="22"/>
+          <w:sz w:val="16"/>
+          <w:szCs w:val="16"/>
+        </w:rPr>
+        <w:t xml:space="preserve"> EL=5765.009179 </w:t>
+      </w:r>
+      <w:r>
+        <w:rPr>
+          <w:rFonts w:ascii="Courier" w:hAnsi="Courier" w:cs="Arial"/>
+          <w:sz w:val="16"/>
+          <w:szCs w:val="16"/>
         </w:rPr>
         <w:tab/>
       </w:r>
       <w:r>
         <w:rPr>
           <w:rFonts w:ascii="Courier" w:hAnsi="Courier" w:cs="Arial"/>
-          <w:sz w:val="22"/>
-          <w:szCs w:val="22"/>
+          <w:sz w:val="16"/>
+          <w:szCs w:val="16"/>
+        </w:rPr>
+        <w:tab/>
+      </w:r>
+      <w:r>
+        <w:rPr>
+          <w:rFonts w:ascii="Courier" w:hAnsi="Courier" w:cs="Arial"/>
+          <w:sz w:val="16"/>
+          <w:szCs w:val="16"/>
+        </w:rPr>
+        <w:t>(0.000136</w:t>
+      </w:r>
+      <w:r>
+        <w:rPr>
+          <w:rFonts w:ascii="Courier" w:hAnsi="Courier" w:cs="Arial"/>
+          <w:sz w:val="16"/>
+          <w:szCs w:val="16"/>
+        </w:rPr>
+        <w:t>%o</w:t>
+      </w:r>
+      <w:r>
+        <w:rPr>
+          <w:rFonts w:ascii="Courier" w:hAnsi="Courier" w:cs="Arial"/>
+          <w:sz w:val="16"/>
+          <w:szCs w:val="16"/>
+        </w:rPr>
+        <w:t xml:space="preserve">) </w:t>
+      </w:r>
+      <w:r>
+        <w:rPr>
+          <w:rFonts w:ascii="Courier" w:hAnsi="Courier" w:cs="Arial"/>
+          <w:sz w:val="16"/>
+          <w:szCs w:val="16"/>
+        </w:rPr>
+        <w:tab/>
+      </w:r>
+      <w:r>
+        <w:rPr>
+          <w:rFonts w:ascii="Courier" w:hAnsi="Courier" w:cs="Arial"/>
+          <w:sz w:val="16"/>
+          <w:szCs w:val="16"/>
+        </w:rPr>
+        <w:tab/>
+      </w:r>
+      <w:r>
+        <w:rPr>
+          <w:rFonts w:ascii="Courier" w:hAnsi="Courier" w:cs="Arial"/>
+          <w:sz w:val="16"/>
+          <w:szCs w:val="16"/>
         </w:rPr>
         <w:t xml:space="preserve">Costa </w:t>
       </w:r>
@@ -3892,8 +4580,8 @@
       <w:r>
         <w:rPr>
           <w:rFonts w:ascii="Courier" w:hAnsi="Courier" w:cs="Arial"/>
-          <w:sz w:val="22"/>
-          <w:szCs w:val="22"/>
+          <w:sz w:val="16"/>
+          <w:szCs w:val="16"/>
         </w:rPr>
         <w:t>Rica_TR_atl</w:t>
       </w:r>
@@ -3907,39 +4595,87 @@
         <w:adjustRightInd w:val="0"/>
         <w:rPr>
           <w:rFonts w:ascii="Courier" w:hAnsi="Courier" w:cs="Arial"/>
-          <w:sz w:val="22"/>
-          <w:szCs w:val="22"/>
+          <w:sz w:val="16"/>
+          <w:szCs w:val="16"/>
         </w:rPr>
       </w:pPr>
       <w:r>
         <w:rPr>
           <w:rFonts w:ascii="Courier" w:hAnsi="Courier" w:cs="Arial"/>
-          <w:sz w:val="22"/>
-          <w:szCs w:val="22"/>
+          <w:sz w:val="16"/>
+          <w:szCs w:val="16"/>
         </w:rPr>
         <w:t xml:space="preserve">  TS</w:t>
       </w:r>
       <w:r>
         <w:rPr>
           <w:rFonts w:ascii="Courier" w:hAnsi="Courier" w:cs="Arial"/>
-          <w:sz w:val="22"/>
-          <w:szCs w:val="22"/>
-        </w:rPr>
-        <w:t xml:space="preserve"> EL=1689.347413 (0.000040%oo) </w:t>
-      </w:r>
-      <w:r>
-        <w:rPr>
-          <w:rFonts w:ascii="Courier" w:hAnsi="Courier" w:cs="Arial"/>
-          <w:sz w:val="22"/>
-          <w:szCs w:val="22"/>
+          <w:sz w:val="16"/>
+          <w:szCs w:val="16"/>
+        </w:rPr>
+        <w:t xml:space="preserve"> EL=1689.347413 </w:t>
+      </w:r>
+      <w:r>
+        <w:rPr>
+          <w:rFonts w:ascii="Courier" w:hAnsi="Courier" w:cs="Arial"/>
+          <w:sz w:val="16"/>
+          <w:szCs w:val="16"/>
         </w:rPr>
         <w:tab/>
       </w:r>
       <w:r>
         <w:rPr>
           <w:rFonts w:ascii="Courier" w:hAnsi="Courier" w:cs="Arial"/>
-          <w:sz w:val="22"/>
-          <w:szCs w:val="22"/>
+          <w:sz w:val="16"/>
+          <w:szCs w:val="16"/>
+        </w:rPr>
+        <w:tab/>
+      </w:r>
+      <w:r>
+        <w:rPr>
+          <w:rFonts w:ascii="Courier" w:hAnsi="Courier" w:cs="Arial"/>
+          <w:sz w:val="16"/>
+          <w:szCs w:val="16"/>
+        </w:rPr>
+        <w:t>(0.000040</w:t>
+      </w:r>
+      <w:r>
+        <w:rPr>
+          <w:rFonts w:ascii="Courier" w:hAnsi="Courier" w:cs="Arial"/>
+          <w:sz w:val="16"/>
+          <w:szCs w:val="16"/>
+        </w:rPr>
+        <w:t>%o</w:t>
+      </w:r>
+      <w:r>
+        <w:rPr>
+          <w:rFonts w:ascii="Courier" w:hAnsi="Courier" w:cs="Arial"/>
+          <w:sz w:val="16"/>
+          <w:szCs w:val="16"/>
+        </w:rPr>
+        <w:t xml:space="preserve">) </w:t>
+      </w:r>
+      <w:r>
+        <w:rPr>
+          <w:rFonts w:ascii="Courier" w:hAnsi="Courier" w:cs="Arial"/>
+          <w:sz w:val="16"/>
+          <w:szCs w:val="16"/>
+        </w:rPr>
+        <w:tab/>
+      </w:r>
+      <w:r>
+        <w:rPr>
+          <w:rFonts w:ascii="Courier" w:hAnsi="Courier" w:cs="Arial"/>
+          <w:sz w:val="16"/>
+          <w:szCs w:val="16"/>
+        </w:rPr>
+        <w:tab/>
+      </w:r>
+      <w:r>
+        <w:rPr>
+          <w:rFonts w:ascii="Courier" w:hAnsi="Courier" w:cs="Arial"/>
+          <w:sz w:val="16"/>
+          <w:szCs w:val="16"/>
         </w:rPr>
         <w:t xml:space="preserve">Costa </w:t>
       </w:r>
@@ -3947,8 +4683,8 @@
       <w:r>
         <w:rPr>
           <w:rFonts w:ascii="Courier" w:hAnsi="Courier" w:cs="Arial"/>
-          <w:sz w:val="22"/>
-          <w:szCs w:val="22"/>
+          <w:sz w:val="16"/>
+          <w:szCs w:val="16"/>
         </w:rPr>
         <w:t>Rica_TS_atl</w:t>
       </w:r>
@@ -3962,47 +4698,87 @@
         <w:adjustRightInd w:val="0"/>
         <w:rPr>
           <w:rFonts w:ascii="Courier" w:hAnsi="Courier" w:cs="Arial"/>
-          <w:sz w:val="22"/>
-          <w:szCs w:val="22"/>
+          <w:sz w:val="16"/>
+          <w:szCs w:val="16"/>
         </w:rPr>
       </w:pPr>
       <w:r>
         <w:rPr>
           <w:rFonts w:ascii="Courier" w:hAnsi="Courier" w:cs="Arial"/>
-          <w:sz w:val="22"/>
-          <w:szCs w:val="22"/>
-        </w:rPr>
-        <w:t xml:space="preserve">  TC EL=60.830655 (0.</w:t>
-      </w:r>
-      <w:r>
-        <w:rPr>
-          <w:rFonts w:ascii="Courier" w:hAnsi="Courier" w:cs="Arial"/>
-          <w:sz w:val="22"/>
-          <w:szCs w:val="22"/>
-        </w:rPr>
-        <w:t xml:space="preserve">000001%oo) </w:t>
-      </w:r>
-      <w:r>
-        <w:rPr>
-          <w:rFonts w:ascii="Courier" w:hAnsi="Courier" w:cs="Arial"/>
-          <w:sz w:val="22"/>
-          <w:szCs w:val="22"/>
+          <w:sz w:val="16"/>
+          <w:szCs w:val="16"/>
+        </w:rPr>
+        <w:t xml:space="preserve">  TC EL=60.830655 </w:t>
+      </w:r>
+      <w:r>
+        <w:rPr>
+          <w:rFonts w:ascii="Courier" w:hAnsi="Courier" w:cs="Arial"/>
+          <w:sz w:val="16"/>
+          <w:szCs w:val="16"/>
         </w:rPr>
         <w:tab/>
       </w:r>
       <w:r>
         <w:rPr>
           <w:rFonts w:ascii="Courier" w:hAnsi="Courier" w:cs="Arial"/>
-          <w:sz w:val="22"/>
-          <w:szCs w:val="22"/>
+          <w:sz w:val="16"/>
+          <w:szCs w:val="16"/>
         </w:rPr>
         <w:tab/>
       </w:r>
       <w:r>
         <w:rPr>
           <w:rFonts w:ascii="Courier" w:hAnsi="Courier" w:cs="Arial"/>
-          <w:sz w:val="22"/>
-          <w:szCs w:val="22"/>
+          <w:sz w:val="16"/>
+          <w:szCs w:val="16"/>
+        </w:rPr>
+        <w:t>(0.</w:t>
+      </w:r>
+      <w:r>
+        <w:rPr>
+          <w:rFonts w:ascii="Courier" w:hAnsi="Courier" w:cs="Arial"/>
+          <w:sz w:val="16"/>
+          <w:szCs w:val="16"/>
+        </w:rPr>
+        <w:t>000001</w:t>
+      </w:r>
+      <w:r>
+        <w:rPr>
+          <w:rFonts w:ascii="Courier" w:hAnsi="Courier" w:cs="Arial"/>
+          <w:sz w:val="16"/>
+          <w:szCs w:val="16"/>
+        </w:rPr>
+        <w:t>%o</w:t>
+      </w:r>
+      <w:r>
+        <w:rPr>
+          <w:rFonts w:ascii="Courier" w:hAnsi="Courier" w:cs="Arial"/>
+          <w:sz w:val="16"/>
+          <w:szCs w:val="16"/>
+        </w:rPr>
+        <w:t xml:space="preserve">) </w:t>
+      </w:r>
+      <w:r>
+        <w:rPr>
+          <w:rFonts w:ascii="Courier" w:hAnsi="Courier" w:cs="Arial"/>
+          <w:sz w:val="16"/>
+          <w:szCs w:val="16"/>
+        </w:rPr>
+        <w:tab/>
+      </w:r>
+      <w:r>
+        <w:rPr>
+          <w:rFonts w:ascii="Courier" w:hAnsi="Courier" w:cs="Arial"/>
+          <w:sz w:val="16"/>
+          <w:szCs w:val="16"/>
+        </w:rPr>
+        <w:tab/>
+      </w:r>
+      <w:r>
+        <w:rPr>
+          <w:rFonts w:ascii="Courier" w:hAnsi="Courier" w:cs="Arial"/>
+          <w:sz w:val="16"/>
+          <w:szCs w:val="16"/>
         </w:rPr>
         <w:t xml:space="preserve">Costa </w:t>
       </w:r>
@@ -4010,8 +4786,8 @@
       <w:r>
         <w:rPr>
           <w:rFonts w:ascii="Courier" w:hAnsi="Courier" w:cs="Arial"/>
-          <w:sz w:val="22"/>
-          <w:szCs w:val="22"/>
+          <w:sz w:val="16"/>
+          <w:szCs w:val="16"/>
         </w:rPr>
         <w:t>Rica_TC_atl</w:t>
       </w:r>
@@ -4025,47 +4801,87 @@
         <w:adjustRightInd w:val="0"/>
         <w:rPr>
           <w:rFonts w:ascii="Courier" w:hAnsi="Courier" w:cs="Arial"/>
-          <w:sz w:val="22"/>
-          <w:szCs w:val="22"/>
+          <w:sz w:val="16"/>
+          <w:szCs w:val="16"/>
         </w:rPr>
       </w:pPr>
       <w:r>
         <w:rPr>
           <w:rFonts w:ascii="Courier" w:hAnsi="Courier" w:cs="Arial"/>
-          <w:sz w:val="22"/>
-          <w:szCs w:val="22"/>
-        </w:rPr>
-        <w:t xml:space="preserve"> </w:t>
-      </w:r>
-      <w:r>
-        <w:rPr>
-          <w:rFonts w:ascii="Courier" w:hAnsi="Courier" w:cs="Arial"/>
-          <w:sz w:val="22"/>
-          <w:szCs w:val="22"/>
-        </w:rPr>
-        <w:t xml:space="preserve"> TS EL=0.000000 (0.000000%oo) </w:t>
-      </w:r>
-      <w:r>
-        <w:rPr>
-          <w:rFonts w:ascii="Courier" w:hAnsi="Courier" w:cs="Arial"/>
-          <w:sz w:val="22"/>
-          <w:szCs w:val="22"/>
+          <w:sz w:val="16"/>
+          <w:szCs w:val="16"/>
+        </w:rPr>
+        <w:t xml:space="preserve"> </w:t>
+      </w:r>
+      <w:r>
+        <w:rPr>
+          <w:rFonts w:ascii="Courier" w:hAnsi="Courier" w:cs="Arial"/>
+          <w:sz w:val="16"/>
+          <w:szCs w:val="16"/>
+        </w:rPr>
+        <w:t xml:space="preserve"> TS EL=0.000000 </w:t>
+      </w:r>
+      <w:r>
+        <w:rPr>
+          <w:rFonts w:ascii="Courier" w:hAnsi="Courier" w:cs="Arial"/>
+          <w:sz w:val="16"/>
+          <w:szCs w:val="16"/>
         </w:rPr>
         <w:tab/>
       </w:r>
       <w:r>
         <w:rPr>
           <w:rFonts w:ascii="Courier" w:hAnsi="Courier" w:cs="Arial"/>
-          <w:sz w:val="22"/>
-          <w:szCs w:val="22"/>
+          <w:sz w:val="16"/>
+          <w:szCs w:val="16"/>
         </w:rPr>
         <w:tab/>
       </w:r>
       <w:r>
         <w:rPr>
           <w:rFonts w:ascii="Courier" w:hAnsi="Courier" w:cs="Arial"/>
-          <w:sz w:val="22"/>
-          <w:szCs w:val="22"/>
+          <w:sz w:val="16"/>
+          <w:szCs w:val="16"/>
+        </w:rPr>
+        <w:t>(0.000000</w:t>
+      </w:r>
+      <w:r>
+        <w:rPr>
+          <w:rFonts w:ascii="Courier" w:hAnsi="Courier" w:cs="Arial"/>
+          <w:sz w:val="16"/>
+          <w:szCs w:val="16"/>
+        </w:rPr>
+        <w:t>%o</w:t>
+      </w:r>
+      <w:r>
+        <w:rPr>
+          <w:rFonts w:ascii="Courier" w:hAnsi="Courier" w:cs="Arial"/>
+          <w:sz w:val="16"/>
+          <w:szCs w:val="16"/>
+        </w:rPr>
+        <w:t xml:space="preserve">) </w:t>
+      </w:r>
+      <w:r>
+        <w:rPr>
+          <w:rFonts w:ascii="Courier" w:hAnsi="Courier" w:cs="Arial"/>
+          <w:sz w:val="16"/>
+          <w:szCs w:val="16"/>
+        </w:rPr>
+        <w:tab/>
+      </w:r>
+      <w:r>
+        <w:rPr>
+          <w:rFonts w:ascii="Courier" w:hAnsi="Courier" w:cs="Arial"/>
+          <w:sz w:val="16"/>
+          <w:szCs w:val="16"/>
+        </w:rPr>
+        <w:tab/>
+      </w:r>
+      <w:r>
+        <w:rPr>
+          <w:rFonts w:ascii="Courier" w:hAnsi="Courier" w:cs="Arial"/>
+          <w:sz w:val="16"/>
+          <w:szCs w:val="16"/>
         </w:rPr>
         <w:t xml:space="preserve">Costa </w:t>
       </w:r>
@@ -4073,13 +4889,11 @@
       <w:r>
         <w:rPr>
           <w:rFonts w:ascii="Courier" w:hAnsi="Courier" w:cs="Arial"/>
-          <w:sz w:val="22"/>
-          <w:szCs w:val="22"/>
+          <w:sz w:val="16"/>
+          <w:szCs w:val="16"/>
         </w:rPr>
         <w:t>Rica_TS_epa</w:t>
       </w:r>
-      <w:bookmarkStart w:id="0" w:name="_GoBack"/>
-      <w:bookmarkEnd w:id="0"/>
       <w:proofErr w:type="spellEnd"/>
     </w:p>
     <w:p>
@@ -4309,7 +5123,7 @@
           <w:sz w:val="20"/>
           <w:szCs w:val="20"/>
         </w:rPr>
-        <w:footnoteReference w:id="9"/>
+        <w:footnoteReference w:id="10"/>
       </w:r>
       <w:r>
         <w:rPr>
@@ -5224,7 +6038,24 @@
           <w:sz w:val="22"/>
           <w:szCs w:val="22"/>
         </w:rPr>
-        <w:t>image file with nightlight density and matches it to the local geography</w:t>
+        <w:t>image file with nightlight density</w:t>
+      </w:r>
+      <w:r>
+        <w:rPr>
+          <w:rStyle w:val="FootnoteReference"/>
+          <w:rFonts w:ascii="Arial" w:hAnsi="Arial" w:cs="Arial"/>
+          <w:sz w:val="22"/>
+          <w:szCs w:val="22"/>
+        </w:rPr>
+        <w:footnoteReference w:id="11"/>
+      </w:r>
+      <w:r>
+        <w:rPr>
+          <w:rFonts w:ascii="Arial" w:hAnsi="Arial" w:cs="Arial"/>
+          <w:sz w:val="22"/>
+          <w:szCs w:val="22"/>
+        </w:rPr>
+        <w:t xml:space="preserve"> and matches it to the local geography</w:t>
       </w:r>
       <w:r>
         <w:rPr>
@@ -5355,7 +6186,7 @@
           <w:sz w:val="22"/>
           <w:szCs w:val="22"/>
         </w:rPr>
-        <w:footnoteReference w:id="10"/>
+        <w:footnoteReference w:id="12"/>
       </w:r>
       <w:r>
         <w:rPr>
@@ -7980,7 +8811,7 @@
       <w:pPr>
         <w:pStyle w:val="FootnoteText"/>
         <w:rPr>
-          <w:rFonts w:ascii="Arial" w:hAnsi="Arial" w:cs="Arial"/>
+          <w:rFonts w:ascii="Arial" w:hAnsi="Arial"/>
           <w:sz w:val="18"/>
           <w:szCs w:val="18"/>
           <w:lang w:val="de-DE"/>
@@ -7989,7 +8820,7 @@
       <w:r>
         <w:rPr>
           <w:rStyle w:val="FootnoteReference"/>
-          <w:rFonts w:ascii="Arial" w:hAnsi="Arial" w:cs="Arial"/>
+          <w:rFonts w:ascii="Arial" w:hAnsi="Arial"/>
           <w:sz w:val="18"/>
           <w:szCs w:val="18"/>
         </w:rPr>
@@ -7997,45 +8828,85 @@
       </w:r>
       <w:r>
         <w:rPr>
-          <w:rFonts w:ascii="Arial" w:hAnsi="Arial" w:cs="Arial"/>
-          <w:sz w:val="18"/>
-          <w:szCs w:val="18"/>
-        </w:rPr>
-        <w:t xml:space="preserve"> </w:t>
-      </w:r>
-      <w:r>
-        <w:rPr>
-          <w:rFonts w:ascii="Arial" w:hAnsi="Arial" w:cs="Arial"/>
-          <w:sz w:val="18"/>
-          <w:szCs w:val="18"/>
-          <w:lang w:val="de-DE"/>
-        </w:rPr>
-        <w:t xml:space="preserve">Note </w:t>
-      </w:r>
-      <w:proofErr w:type="spellStart"/>
-      <w:r>
-        <w:rPr>
-          <w:rFonts w:ascii="Arial" w:hAnsi="Arial" w:cs="Arial"/>
-          <w:sz w:val="18"/>
-          <w:szCs w:val="18"/>
-          <w:lang w:val="de-DE"/>
-        </w:rPr>
-        <w:t>that</w:t>
-      </w:r>
-      <w:proofErr w:type="spellEnd"/>
-      <w:r>
-        <w:rPr>
-          <w:rFonts w:ascii="Arial" w:hAnsi="Arial" w:cs="Arial"/>
-          <w:sz w:val="18"/>
-          <w:szCs w:val="18"/>
-          <w:lang w:val="de-DE"/>
-        </w:rPr>
-        <w:t xml:space="preserve"> </w:t>
-      </w:r>
-      <w:proofErr w:type="spellStart"/>
-      <w:r>
-        <w:rPr>
-          <w:rFonts w:ascii="Arial" w:hAnsi="Arial" w:cs="Arial"/>
+          <w:rFonts w:ascii="Arial" w:hAnsi="Arial"/>
+          <w:sz w:val="18"/>
+          <w:szCs w:val="18"/>
+        </w:rPr>
+        <w:t xml:space="preserve"> </w:t>
+      </w:r>
+      <w:r>
+        <w:rPr>
+          <w:rFonts w:ascii="Arial" w:hAnsi="Arial"/>
+          <w:sz w:val="18"/>
+          <w:szCs w:val="18"/>
+          <w:lang w:val="de-DE"/>
+        </w:rPr>
+        <w:t xml:space="preserve">The </w:t>
+      </w:r>
+      <w:proofErr w:type="spellStart"/>
+      <w:r>
+        <w:rPr>
+          <w:rFonts w:ascii="Arial" w:hAnsi="Arial"/>
+          <w:sz w:val="18"/>
+          <w:szCs w:val="18"/>
+          <w:lang w:val="de-DE"/>
+        </w:rPr>
+        <w:t>report</w:t>
+      </w:r>
+      <w:proofErr w:type="spellEnd"/>
+      <w:r>
+        <w:rPr>
+          <w:rFonts w:ascii="Arial" w:hAnsi="Arial"/>
+          <w:sz w:val="18"/>
+          <w:szCs w:val="18"/>
+          <w:lang w:val="de-DE"/>
+        </w:rPr>
+        <w:t xml:space="preserve"> </w:t>
+      </w:r>
+      <w:proofErr w:type="spellStart"/>
+      <w:r>
+        <w:rPr>
+          <w:rFonts w:ascii="Arial" w:hAnsi="Arial"/>
+          <w:sz w:val="18"/>
+          <w:szCs w:val="18"/>
+          <w:lang w:val="de-DE"/>
+        </w:rPr>
+        <w:t>does</w:t>
+      </w:r>
+      <w:proofErr w:type="spellEnd"/>
+      <w:r>
+        <w:rPr>
+          <w:rFonts w:ascii="Arial" w:hAnsi="Arial"/>
+          <w:sz w:val="18"/>
+          <w:szCs w:val="18"/>
+          <w:lang w:val="de-DE"/>
+        </w:rPr>
+        <w:t xml:space="preserve"> </w:t>
+      </w:r>
+      <w:proofErr w:type="spellStart"/>
+      <w:r>
+        <w:rPr>
+          <w:rFonts w:ascii="Arial" w:hAnsi="Arial"/>
+          <w:sz w:val="18"/>
+          <w:szCs w:val="18"/>
+          <w:lang w:val="de-DE"/>
+        </w:rPr>
+        <w:t>contain</w:t>
+      </w:r>
+      <w:proofErr w:type="spellEnd"/>
+      <w:r>
+        <w:rPr>
+          <w:rFonts w:ascii="Arial" w:hAnsi="Arial"/>
+          <w:sz w:val="18"/>
+          <w:szCs w:val="18"/>
+          <w:lang w:val="de-DE"/>
+        </w:rPr>
+        <w:t xml:space="preserve"> </w:t>
+      </w:r>
+      <w:proofErr w:type="spellStart"/>
+      <w:r>
+        <w:rPr>
+          <w:rFonts w:ascii="Arial" w:hAnsi="Arial"/>
           <w:sz w:val="18"/>
           <w:szCs w:val="18"/>
           <w:lang w:val="de-DE"/>
@@ -8045,275 +8916,77 @@
       <w:proofErr w:type="spellEnd"/>
       <w:r>
         <w:rPr>
-          <w:rFonts w:ascii="Arial" w:hAnsi="Arial" w:cs="Arial"/>
-          <w:sz w:val="18"/>
-          <w:szCs w:val="18"/>
-          <w:lang w:val="de-DE"/>
-        </w:rPr>
-        <w:t xml:space="preserve"> </w:t>
-      </w:r>
-      <w:proofErr w:type="spellStart"/>
-      <w:r>
-        <w:rPr>
-          <w:rFonts w:ascii="Arial" w:hAnsi="Arial" w:cs="Arial"/>
-          <w:sz w:val="18"/>
-          <w:szCs w:val="18"/>
-          <w:lang w:val="de-DE"/>
-        </w:rPr>
-        <w:t>number</w:t>
-      </w:r>
-      <w:proofErr w:type="spellEnd"/>
-      <w:r>
-        <w:rPr>
-          <w:rFonts w:ascii="Arial" w:hAnsi="Arial" w:cs="Arial"/>
-          <w:sz w:val="18"/>
-          <w:szCs w:val="18"/>
-          <w:lang w:val="de-DE"/>
-        </w:rPr>
-        <w:t xml:space="preserve"> </w:t>
-      </w:r>
-      <w:proofErr w:type="spellStart"/>
-      <w:r>
-        <w:rPr>
-          <w:rFonts w:ascii="Arial" w:hAnsi="Arial" w:cs="Arial"/>
-          <w:sz w:val="18"/>
-          <w:szCs w:val="18"/>
-          <w:lang w:val="de-DE"/>
-        </w:rPr>
-        <w:t>seven</w:t>
-      </w:r>
-      <w:proofErr w:type="spellEnd"/>
-      <w:r>
-        <w:rPr>
-          <w:rFonts w:ascii="Arial" w:hAnsi="Arial" w:cs="Arial"/>
-          <w:sz w:val="18"/>
-          <w:szCs w:val="18"/>
-          <w:lang w:val="de-DE"/>
-        </w:rPr>
-        <w:t xml:space="preserve"> </w:t>
-      </w:r>
-      <w:proofErr w:type="spellStart"/>
-      <w:r>
-        <w:rPr>
-          <w:rFonts w:ascii="Arial" w:hAnsi="Arial" w:cs="Arial"/>
-          <w:sz w:val="18"/>
-          <w:szCs w:val="18"/>
-          <w:lang w:val="de-DE"/>
-        </w:rPr>
-        <w:t>here</w:t>
-      </w:r>
-      <w:proofErr w:type="spellEnd"/>
-      <w:r>
-        <w:rPr>
-          <w:rFonts w:ascii="Arial" w:hAnsi="Arial" w:cs="Arial"/>
-          <w:sz w:val="18"/>
-          <w:szCs w:val="18"/>
-          <w:lang w:val="de-DE"/>
-        </w:rPr>
-        <w:t xml:space="preserve"> </w:t>
-      </w:r>
-      <w:proofErr w:type="spellStart"/>
-      <w:r>
-        <w:rPr>
-          <w:rFonts w:ascii="Arial" w:hAnsi="Arial" w:cs="Arial"/>
-          <w:sz w:val="18"/>
-          <w:szCs w:val="18"/>
-          <w:lang w:val="de-DE"/>
-        </w:rPr>
-        <w:t>corresponds</w:t>
-      </w:r>
-      <w:proofErr w:type="spellEnd"/>
-      <w:r>
-        <w:rPr>
-          <w:rFonts w:ascii="Arial" w:hAnsi="Arial" w:cs="Arial"/>
-          <w:sz w:val="18"/>
-          <w:szCs w:val="18"/>
-          <w:lang w:val="de-DE"/>
-        </w:rPr>
-        <w:t xml:space="preserve"> </w:t>
-      </w:r>
-      <w:proofErr w:type="spellStart"/>
-      <w:r>
-        <w:rPr>
-          <w:rFonts w:ascii="Arial" w:hAnsi="Arial" w:cs="Arial"/>
-          <w:sz w:val="18"/>
-          <w:szCs w:val="18"/>
-          <w:lang w:val="de-DE"/>
-        </w:rPr>
-        <w:t>to</w:t>
-      </w:r>
-      <w:proofErr w:type="spellEnd"/>
-      <w:r>
-        <w:rPr>
-          <w:rFonts w:ascii="Arial" w:hAnsi="Arial" w:cs="Arial"/>
-          <w:sz w:val="18"/>
-          <w:szCs w:val="18"/>
-          <w:lang w:val="de-DE"/>
-        </w:rPr>
-        <w:t xml:space="preserve"> </w:t>
-      </w:r>
-      <w:proofErr w:type="spellStart"/>
-      <w:r>
-        <w:rPr>
-          <w:rFonts w:ascii="Arial" w:hAnsi="Arial" w:cs="Arial"/>
-          <w:sz w:val="18"/>
-          <w:szCs w:val="18"/>
-          <w:lang w:val="de-DE"/>
-        </w:rPr>
-        <w:t>the</w:t>
-      </w:r>
-      <w:proofErr w:type="spellEnd"/>
-      <w:r>
-        <w:rPr>
-          <w:rFonts w:ascii="Arial" w:hAnsi="Arial" w:cs="Arial"/>
-          <w:sz w:val="18"/>
-          <w:szCs w:val="18"/>
-          <w:lang w:val="de-DE"/>
-        </w:rPr>
-        <w:t xml:space="preserve"> 7th </w:t>
-      </w:r>
-      <w:proofErr w:type="spellStart"/>
-      <w:r>
-        <w:rPr>
-          <w:rFonts w:ascii="Arial" w:hAnsi="Arial" w:cs="Arial"/>
-          <w:sz w:val="18"/>
-          <w:szCs w:val="18"/>
-          <w:lang w:val="de-DE"/>
-        </w:rPr>
-        <w:t>hazard</w:t>
-      </w:r>
-      <w:proofErr w:type="spellEnd"/>
-      <w:r>
-        <w:rPr>
-          <w:rFonts w:ascii="Arial" w:hAnsi="Arial" w:cs="Arial"/>
-          <w:sz w:val="18"/>
-          <w:szCs w:val="18"/>
-          <w:lang w:val="de-DE"/>
-        </w:rPr>
-        <w:t xml:space="preserve"> </w:t>
-      </w:r>
-      <w:proofErr w:type="spellStart"/>
-      <w:r>
-        <w:rPr>
-          <w:rFonts w:ascii="Arial" w:hAnsi="Arial" w:cs="Arial"/>
-          <w:sz w:val="18"/>
-          <w:szCs w:val="18"/>
-          <w:lang w:val="de-DE"/>
-        </w:rPr>
-        <w:t>a</w:t>
-      </w:r>
-      <w:r>
-        <w:rPr>
-          <w:rFonts w:ascii="Arial" w:hAnsi="Arial" w:cs="Arial"/>
-          <w:sz w:val="18"/>
-          <w:szCs w:val="18"/>
-          <w:lang w:val="de-DE"/>
-        </w:rPr>
-        <w:t>nalyzed</w:t>
-      </w:r>
-      <w:proofErr w:type="spellEnd"/>
-      <w:r>
-        <w:rPr>
-          <w:rFonts w:ascii="Arial" w:hAnsi="Arial" w:cs="Arial"/>
-          <w:sz w:val="18"/>
-          <w:szCs w:val="18"/>
-          <w:lang w:val="de-DE"/>
-        </w:rPr>
-        <w:t xml:space="preserve"> (EQ). The </w:t>
-      </w:r>
-      <w:proofErr w:type="spellStart"/>
-      <w:r>
-        <w:rPr>
-          <w:rFonts w:ascii="Arial" w:hAnsi="Arial" w:cs="Arial"/>
-          <w:sz w:val="18"/>
-          <w:szCs w:val="18"/>
-          <w:lang w:val="de-DE"/>
-        </w:rPr>
-        <w:t>report</w:t>
-      </w:r>
-      <w:proofErr w:type="spellEnd"/>
-      <w:r>
-        <w:rPr>
-          <w:rFonts w:ascii="Arial" w:hAnsi="Arial" w:cs="Arial"/>
-          <w:sz w:val="18"/>
-          <w:szCs w:val="18"/>
-          <w:lang w:val="de-DE"/>
-        </w:rPr>
-        <w:t xml:space="preserve"> </w:t>
-      </w:r>
-      <w:proofErr w:type="spellStart"/>
-      <w:r>
-        <w:rPr>
-          <w:rFonts w:ascii="Arial" w:hAnsi="Arial" w:cs="Arial"/>
-          <w:sz w:val="18"/>
-          <w:szCs w:val="18"/>
-          <w:lang w:val="de-DE"/>
-        </w:rPr>
-        <w:t>to</w:t>
-      </w:r>
-      <w:proofErr w:type="spellEnd"/>
-      <w:r>
-        <w:rPr>
-          <w:rFonts w:ascii="Arial" w:hAnsi="Arial" w:cs="Arial"/>
-          <w:sz w:val="18"/>
-          <w:szCs w:val="18"/>
-          <w:lang w:val="de-DE"/>
-        </w:rPr>
-        <w:t xml:space="preserve"> </w:t>
-      </w:r>
-      <w:proofErr w:type="spellStart"/>
-      <w:r>
-        <w:rPr>
-          <w:rFonts w:ascii="Arial" w:hAnsi="Arial" w:cs="Arial"/>
-          <w:sz w:val="18"/>
-          <w:szCs w:val="18"/>
-          <w:lang w:val="de-DE"/>
-        </w:rPr>
-        <w:t>std</w:t>
-      </w:r>
-      <w:r>
-        <w:rPr>
-          <w:rFonts w:ascii="Arial" w:hAnsi="Arial" w:cs="Arial"/>
-          <w:sz w:val="18"/>
-          <w:szCs w:val="18"/>
-          <w:lang w:val="de-DE"/>
-        </w:rPr>
-        <w:t>out</w:t>
-      </w:r>
-      <w:proofErr w:type="spellEnd"/>
-      <w:r>
-        <w:rPr>
-          <w:rFonts w:ascii="Arial" w:hAnsi="Arial" w:cs="Arial"/>
-          <w:sz w:val="18"/>
-          <w:szCs w:val="18"/>
-          <w:lang w:val="de-DE"/>
-        </w:rPr>
-        <w:t xml:space="preserve"> </w:t>
-      </w:r>
-      <w:proofErr w:type="spellStart"/>
-      <w:r>
-        <w:rPr>
-          <w:rFonts w:ascii="Arial" w:hAnsi="Arial" w:cs="Arial"/>
-          <w:sz w:val="18"/>
-          <w:szCs w:val="18"/>
-          <w:lang w:val="de-DE"/>
-        </w:rPr>
-        <w:t>shows</w:t>
-      </w:r>
-      <w:proofErr w:type="spellEnd"/>
-      <w:r>
-        <w:rPr>
-          <w:rFonts w:ascii="Arial" w:hAnsi="Arial" w:cs="Arial"/>
-          <w:sz w:val="18"/>
-          <w:szCs w:val="18"/>
-          <w:lang w:val="de-DE"/>
-        </w:rPr>
-        <w:t xml:space="preserve"> EQ </w:t>
-      </w:r>
-      <w:proofErr w:type="spellStart"/>
-      <w:r>
-        <w:rPr>
-          <w:rFonts w:ascii="Arial" w:hAnsi="Arial" w:cs="Arial"/>
+          <w:rFonts w:ascii="Arial" w:hAnsi="Arial"/>
+          <w:sz w:val="18"/>
+          <w:szCs w:val="18"/>
+          <w:lang w:val="de-DE"/>
+        </w:rPr>
+        <w:t xml:space="preserve"> </w:t>
+      </w:r>
+      <w:proofErr w:type="spellStart"/>
+      <w:r>
+        <w:rPr>
+          <w:rFonts w:ascii="Arial" w:hAnsi="Arial"/>
+          <w:sz w:val="18"/>
+          <w:szCs w:val="18"/>
+          <w:lang w:val="de-DE"/>
+        </w:rPr>
+        <w:t>annual</w:t>
+      </w:r>
+      <w:proofErr w:type="spellEnd"/>
+      <w:r>
+        <w:rPr>
+          <w:rFonts w:ascii="Arial" w:hAnsi="Arial"/>
+          <w:sz w:val="18"/>
+          <w:szCs w:val="18"/>
+          <w:lang w:val="de-DE"/>
+        </w:rPr>
+        <w:t xml:space="preserve"> </w:t>
+      </w:r>
+      <w:proofErr w:type="spellStart"/>
+      <w:r>
+        <w:rPr>
+          <w:rFonts w:ascii="Arial" w:hAnsi="Arial"/>
+          <w:sz w:val="18"/>
+          <w:szCs w:val="18"/>
+          <w:lang w:val="de-DE"/>
+        </w:rPr>
+        <w:t>expected</w:t>
+      </w:r>
+      <w:proofErr w:type="spellEnd"/>
+      <w:r>
+        <w:rPr>
+          <w:rFonts w:ascii="Arial" w:hAnsi="Arial"/>
+          <w:sz w:val="18"/>
+          <w:szCs w:val="18"/>
+          <w:lang w:val="de-DE"/>
+        </w:rPr>
+        <w:t xml:space="preserve"> </w:t>
+      </w:r>
+      <w:proofErr w:type="spellStart"/>
+      <w:r>
+        <w:rPr>
+          <w:rFonts w:ascii="Arial" w:hAnsi="Arial"/>
+          <w:sz w:val="18"/>
+          <w:szCs w:val="18"/>
+          <w:lang w:val="de-DE"/>
+        </w:rPr>
+        <w:t>damage</w:t>
+      </w:r>
+      <w:proofErr w:type="spellEnd"/>
+      <w:r>
+        <w:rPr>
+          <w:rFonts w:ascii="Arial" w:hAnsi="Arial"/>
+          <w:sz w:val="18"/>
+          <w:szCs w:val="18"/>
+          <w:lang w:val="de-DE"/>
+        </w:rPr>
+        <w:t xml:space="preserve"> (ED) </w:t>
+      </w:r>
+      <w:proofErr w:type="spellStart"/>
+      <w:r>
+        <w:rPr>
+          <w:rFonts w:ascii="Arial" w:hAnsi="Arial"/>
           <w:sz w:val="18"/>
           <w:szCs w:val="18"/>
           <w:lang w:val="de-DE"/>
@@ -8323,237 +8996,297 @@
       <w:proofErr w:type="spellEnd"/>
       <w:r>
         <w:rPr>
-          <w:rFonts w:ascii="Arial" w:hAnsi="Arial" w:cs="Arial"/>
-          <w:sz w:val="18"/>
-          <w:szCs w:val="18"/>
-          <w:lang w:val="de-DE"/>
-        </w:rPr>
-        <w:t xml:space="preserve"> </w:t>
-      </w:r>
-      <w:proofErr w:type="spellStart"/>
-      <w:r>
-        <w:rPr>
-          <w:rFonts w:ascii="Arial" w:hAnsi="Arial" w:cs="Arial"/>
-          <w:sz w:val="18"/>
-          <w:szCs w:val="18"/>
-          <w:lang w:val="de-DE"/>
-        </w:rPr>
-        <w:t>the</w:t>
-      </w:r>
-      <w:proofErr w:type="spellEnd"/>
-      <w:r>
-        <w:rPr>
-          <w:rFonts w:ascii="Arial" w:hAnsi="Arial" w:cs="Arial"/>
-          <w:sz w:val="18"/>
-          <w:szCs w:val="18"/>
-          <w:lang w:val="de-DE"/>
-        </w:rPr>
-        <w:t xml:space="preserve"> </w:t>
-      </w:r>
-      <w:proofErr w:type="spellStart"/>
-      <w:r>
-        <w:rPr>
-          <w:rFonts w:ascii="Arial" w:hAnsi="Arial" w:cs="Arial"/>
-          <w:sz w:val="18"/>
-          <w:szCs w:val="18"/>
-          <w:lang w:val="de-DE"/>
-        </w:rPr>
-        <w:t>first</w:t>
-      </w:r>
-      <w:proofErr w:type="spellEnd"/>
-      <w:r>
-        <w:rPr>
-          <w:rFonts w:ascii="Arial" w:hAnsi="Arial" w:cs="Arial"/>
-          <w:sz w:val="18"/>
-          <w:szCs w:val="18"/>
-          <w:lang w:val="de-DE"/>
-        </w:rPr>
-        <w:t xml:space="preserve"> </w:t>
-      </w:r>
-      <w:proofErr w:type="spellStart"/>
-      <w:r>
-        <w:rPr>
-          <w:rFonts w:ascii="Arial" w:hAnsi="Arial" w:cs="Arial"/>
-          <w:sz w:val="18"/>
-          <w:szCs w:val="18"/>
-          <w:lang w:val="de-DE"/>
-        </w:rPr>
-        <w:t>result</w:t>
-      </w:r>
-      <w:proofErr w:type="spellEnd"/>
-      <w:r>
-        <w:rPr>
-          <w:rFonts w:ascii="Arial" w:hAnsi="Arial" w:cs="Arial"/>
-          <w:sz w:val="18"/>
-          <w:szCs w:val="18"/>
-          <w:lang w:val="de-DE"/>
-        </w:rPr>
-        <w:t xml:space="preserve">, </w:t>
-      </w:r>
-      <w:proofErr w:type="spellStart"/>
-      <w:r>
-        <w:rPr>
-          <w:rFonts w:ascii="Arial" w:hAnsi="Arial" w:cs="Arial"/>
-          <w:sz w:val="18"/>
-          <w:szCs w:val="18"/>
-          <w:lang w:val="de-DE"/>
-        </w:rPr>
-        <w:t>since</w:t>
-      </w:r>
-      <w:proofErr w:type="spellEnd"/>
-      <w:r>
-        <w:rPr>
-          <w:rFonts w:ascii="Arial" w:hAnsi="Arial" w:cs="Arial"/>
-          <w:sz w:val="18"/>
-          <w:szCs w:val="18"/>
-          <w:lang w:val="de-DE"/>
-        </w:rPr>
-        <w:t xml:space="preserve"> </w:t>
-      </w:r>
-      <w:proofErr w:type="spellStart"/>
-      <w:r>
-        <w:rPr>
-          <w:rFonts w:ascii="Courier" w:hAnsi="Courier" w:cs="Arial"/>
-          <w:color w:val="000000"/>
-          <w:sz w:val="18"/>
-          <w:szCs w:val="18"/>
-        </w:rPr>
-        <w:t>country_risk_report</w:t>
-      </w:r>
-      <w:proofErr w:type="spellEnd"/>
-      <w:r>
-        <w:rPr>
-          <w:rFonts w:ascii="Arial" w:hAnsi="Arial" w:cs="Arial"/>
-          <w:sz w:val="18"/>
-          <w:szCs w:val="18"/>
-          <w:lang w:val="de-DE"/>
-        </w:rPr>
-        <w:t xml:space="preserve">  </w:t>
-      </w:r>
-      <w:proofErr w:type="spellStart"/>
-      <w:r>
-        <w:rPr>
-          <w:rFonts w:ascii="Arial" w:hAnsi="Arial" w:cs="Arial"/>
-          <w:sz w:val="18"/>
-          <w:szCs w:val="18"/>
-          <w:lang w:val="de-DE"/>
-        </w:rPr>
-        <w:t>sorts</w:t>
-      </w:r>
-      <w:proofErr w:type="spellEnd"/>
-      <w:r>
-        <w:rPr>
-          <w:rFonts w:ascii="Arial" w:hAnsi="Arial" w:cs="Arial"/>
-          <w:sz w:val="18"/>
-          <w:szCs w:val="18"/>
-          <w:lang w:val="de-DE"/>
-        </w:rPr>
-        <w:t xml:space="preserve"> </w:t>
-      </w:r>
-      <w:proofErr w:type="spellStart"/>
-      <w:r>
-        <w:rPr>
-          <w:rFonts w:ascii="Arial" w:hAnsi="Arial" w:cs="Arial"/>
-          <w:sz w:val="18"/>
-          <w:szCs w:val="18"/>
-          <w:lang w:val="de-DE"/>
-        </w:rPr>
-        <w:t>by</w:t>
-      </w:r>
-      <w:proofErr w:type="spellEnd"/>
-      <w:r>
-        <w:rPr>
-          <w:rFonts w:ascii="Arial" w:hAnsi="Arial" w:cs="Arial"/>
-          <w:sz w:val="18"/>
-          <w:szCs w:val="18"/>
-          <w:lang w:val="de-DE"/>
-        </w:rPr>
-        <w:t xml:space="preserve"> </w:t>
-      </w:r>
-      <w:proofErr w:type="spellStart"/>
-      <w:r>
-        <w:rPr>
-          <w:rFonts w:ascii="Arial" w:hAnsi="Arial" w:cs="Arial"/>
-          <w:sz w:val="18"/>
-          <w:szCs w:val="18"/>
-          <w:lang w:val="de-DE"/>
-        </w:rPr>
-        <w:t>descending</w:t>
-      </w:r>
-      <w:proofErr w:type="spellEnd"/>
-      <w:r>
-        <w:rPr>
-          <w:rFonts w:ascii="Arial" w:hAnsi="Arial" w:cs="Arial"/>
-          <w:sz w:val="18"/>
-          <w:szCs w:val="18"/>
-          <w:lang w:val="de-DE"/>
-        </w:rPr>
-        <w:t xml:space="preserve"> </w:t>
-      </w:r>
-      <w:proofErr w:type="spellStart"/>
-      <w:r>
-        <w:rPr>
-          <w:rFonts w:ascii="Arial" w:hAnsi="Arial" w:cs="Arial"/>
-          <w:sz w:val="18"/>
-          <w:szCs w:val="18"/>
-          <w:lang w:val="de-DE"/>
-        </w:rPr>
-        <w:t>damage</w:t>
-      </w:r>
-      <w:proofErr w:type="spellEnd"/>
-      <w:r>
-        <w:rPr>
-          <w:rFonts w:ascii="Arial" w:hAnsi="Arial" w:cs="Arial"/>
-          <w:sz w:val="18"/>
-          <w:szCs w:val="18"/>
-          <w:lang w:val="de-DE"/>
-        </w:rPr>
-        <w:t xml:space="preserve">, </w:t>
-      </w:r>
-      <w:proofErr w:type="spellStart"/>
-      <w:r>
-        <w:rPr>
-          <w:rFonts w:ascii="Arial" w:hAnsi="Arial" w:cs="Arial"/>
-          <w:sz w:val="18"/>
-          <w:szCs w:val="18"/>
-          <w:lang w:val="de-DE"/>
-        </w:rPr>
-        <w:t>unless</w:t>
-      </w:r>
-      <w:proofErr w:type="spellEnd"/>
-      <w:r>
-        <w:rPr>
-          <w:rFonts w:ascii="Arial" w:hAnsi="Arial" w:cs="Arial"/>
-          <w:sz w:val="18"/>
-          <w:szCs w:val="18"/>
-          <w:lang w:val="de-DE"/>
-        </w:rPr>
-        <w:t xml:space="preserve"> </w:t>
-      </w:r>
-      <w:proofErr w:type="spellStart"/>
-      <w:r>
-        <w:rPr>
-          <w:rFonts w:ascii="Arial" w:hAnsi="Arial" w:cs="Arial"/>
-          <w:sz w:val="18"/>
-          <w:szCs w:val="18"/>
-          <w:lang w:val="de-DE"/>
-        </w:rPr>
-        <w:t>it</w:t>
-      </w:r>
-      <w:proofErr w:type="spellEnd"/>
-      <w:r>
-        <w:rPr>
-          <w:rFonts w:ascii="Arial" w:hAnsi="Arial" w:cs="Arial"/>
-          <w:sz w:val="18"/>
-          <w:szCs w:val="18"/>
-          <w:lang w:val="de-DE"/>
-        </w:rPr>
-        <w:t xml:space="preserve"> </w:t>
-      </w:r>
-      <w:proofErr w:type="spellStart"/>
-      <w:r>
-        <w:rPr>
-          <w:rFonts w:ascii="Arial" w:hAnsi="Arial" w:cs="Arial"/>
+          <w:rFonts w:ascii="Arial" w:hAnsi="Arial"/>
+          <w:sz w:val="18"/>
+          <w:szCs w:val="18"/>
+          <w:lang w:val="de-DE"/>
+        </w:rPr>
+        <w:t xml:space="preserve"> </w:t>
+      </w:r>
+      <w:proofErr w:type="spellStart"/>
+      <w:r>
+        <w:rPr>
+          <w:rFonts w:ascii="Arial" w:hAnsi="Arial"/>
+          <w:sz w:val="18"/>
+          <w:szCs w:val="18"/>
+          <w:lang w:val="de-DE"/>
+        </w:rPr>
+        <w:t>well</w:t>
+      </w:r>
+      <w:proofErr w:type="spellEnd"/>
+      <w:r>
+        <w:rPr>
+          <w:rFonts w:ascii="Arial" w:hAnsi="Arial"/>
+          <w:sz w:val="18"/>
+          <w:szCs w:val="18"/>
+          <w:lang w:val="de-DE"/>
+        </w:rPr>
+        <w:t xml:space="preserve"> </w:t>
+      </w:r>
+      <w:proofErr w:type="spellStart"/>
+      <w:r>
+        <w:rPr>
+          <w:rFonts w:ascii="Arial" w:hAnsi="Arial"/>
+          <w:sz w:val="18"/>
+          <w:szCs w:val="18"/>
+          <w:lang w:val="de-DE"/>
+        </w:rPr>
+        <w:t>as</w:t>
+      </w:r>
+      <w:proofErr w:type="spellEnd"/>
+      <w:r>
+        <w:rPr>
+          <w:rFonts w:ascii="Arial" w:hAnsi="Arial"/>
+          <w:sz w:val="18"/>
+          <w:szCs w:val="18"/>
+          <w:lang w:val="de-DE"/>
+        </w:rPr>
+        <w:t xml:space="preserve"> </w:t>
+      </w:r>
+      <w:proofErr w:type="spellStart"/>
+      <w:r>
+        <w:rPr>
+          <w:rFonts w:ascii="Arial" w:hAnsi="Arial"/>
+          <w:sz w:val="18"/>
+          <w:szCs w:val="18"/>
+          <w:lang w:val="de-DE"/>
+        </w:rPr>
+        <w:t>defined</w:t>
+      </w:r>
+      <w:proofErr w:type="spellEnd"/>
+      <w:r>
+        <w:rPr>
+          <w:rFonts w:ascii="Arial" w:hAnsi="Arial"/>
+          <w:sz w:val="18"/>
+          <w:szCs w:val="18"/>
+          <w:lang w:val="de-DE"/>
+        </w:rPr>
+        <w:t xml:space="preserve"> </w:t>
+      </w:r>
+      <w:proofErr w:type="spellStart"/>
+      <w:r>
+        <w:rPr>
+          <w:rFonts w:ascii="Arial" w:hAnsi="Arial"/>
+          <w:sz w:val="18"/>
+          <w:szCs w:val="18"/>
+          <w:lang w:val="de-DE"/>
+        </w:rPr>
+        <w:t>return</w:t>
+      </w:r>
+      <w:proofErr w:type="spellEnd"/>
+      <w:r>
+        <w:rPr>
+          <w:rFonts w:ascii="Arial" w:hAnsi="Arial"/>
+          <w:sz w:val="18"/>
+          <w:szCs w:val="18"/>
+          <w:lang w:val="de-DE"/>
+        </w:rPr>
+        <w:t xml:space="preserve"> </w:t>
+      </w:r>
+      <w:proofErr w:type="spellStart"/>
+      <w:r>
+        <w:rPr>
+          <w:rFonts w:ascii="Arial" w:hAnsi="Arial"/>
+          <w:sz w:val="18"/>
+          <w:szCs w:val="18"/>
+          <w:lang w:val="de-DE"/>
+        </w:rPr>
+        <w:t>periods</w:t>
+      </w:r>
+      <w:proofErr w:type="spellEnd"/>
+      <w:r>
+        <w:rPr>
+          <w:rFonts w:ascii="Arial" w:hAnsi="Arial"/>
+          <w:sz w:val="18"/>
+          <w:szCs w:val="18"/>
+          <w:lang w:val="de-DE"/>
+        </w:rPr>
+        <w:t xml:space="preserve"> (such </w:t>
+      </w:r>
+      <w:proofErr w:type="spellStart"/>
+      <w:r>
+        <w:rPr>
+          <w:rFonts w:ascii="Arial" w:hAnsi="Arial"/>
+          <w:sz w:val="18"/>
+          <w:szCs w:val="18"/>
+          <w:lang w:val="de-DE"/>
+        </w:rPr>
+        <w:t>as</w:t>
+      </w:r>
+      <w:proofErr w:type="spellEnd"/>
+      <w:r>
+        <w:rPr>
+          <w:rFonts w:ascii="Arial" w:hAnsi="Arial"/>
+          <w:sz w:val="18"/>
+          <w:szCs w:val="18"/>
+          <w:lang w:val="de-DE"/>
+        </w:rPr>
+        <w:t xml:space="preserve"> 100 </w:t>
+      </w:r>
+      <w:proofErr w:type="spellStart"/>
+      <w:r>
+        <w:rPr>
+          <w:rFonts w:ascii="Arial" w:hAnsi="Arial"/>
+          <w:sz w:val="18"/>
+          <w:szCs w:val="18"/>
+          <w:lang w:val="de-DE"/>
+        </w:rPr>
+        <w:t>and</w:t>
+      </w:r>
+      <w:proofErr w:type="spellEnd"/>
+      <w:r>
+        <w:rPr>
+          <w:rFonts w:ascii="Arial" w:hAnsi="Arial"/>
+          <w:sz w:val="18"/>
+          <w:szCs w:val="18"/>
+          <w:lang w:val="de-DE"/>
+        </w:rPr>
+        <w:t xml:space="preserve"> 250 </w:t>
+      </w:r>
+      <w:proofErr w:type="spellStart"/>
+      <w:r>
+        <w:rPr>
+          <w:rFonts w:ascii="Arial" w:hAnsi="Arial"/>
+          <w:sz w:val="18"/>
+          <w:szCs w:val="18"/>
+          <w:lang w:val="de-DE"/>
+        </w:rPr>
+        <w:t>years</w:t>
+      </w:r>
+      <w:proofErr w:type="spellEnd"/>
+      <w:r>
+        <w:rPr>
+          <w:rFonts w:ascii="Arial" w:hAnsi="Arial"/>
+          <w:sz w:val="18"/>
+          <w:szCs w:val="18"/>
+          <w:lang w:val="de-DE"/>
+        </w:rPr>
+        <w:t xml:space="preserve">). In </w:t>
+      </w:r>
+      <w:proofErr w:type="spellStart"/>
+      <w:r>
+        <w:rPr>
+          <w:rFonts w:ascii="Arial" w:hAnsi="Arial"/>
+          <w:sz w:val="18"/>
+          <w:szCs w:val="18"/>
+          <w:lang w:val="de-DE"/>
+        </w:rPr>
+        <w:t>case</w:t>
+      </w:r>
+      <w:proofErr w:type="spellEnd"/>
+      <w:r>
+        <w:rPr>
+          <w:rFonts w:ascii="Arial" w:hAnsi="Arial"/>
+          <w:sz w:val="18"/>
+          <w:szCs w:val="18"/>
+          <w:lang w:val="de-DE"/>
+        </w:rPr>
+        <w:t xml:space="preserve"> </w:t>
+      </w:r>
+      <w:proofErr w:type="spellStart"/>
+      <w:r>
+        <w:rPr>
+          <w:rFonts w:ascii="Arial" w:hAnsi="Arial"/>
+          <w:sz w:val="18"/>
+          <w:szCs w:val="18"/>
+          <w:lang w:val="de-DE"/>
+        </w:rPr>
+        <w:t>writing</w:t>
+      </w:r>
+      <w:proofErr w:type="spellEnd"/>
+      <w:r>
+        <w:rPr>
+          <w:rFonts w:ascii="Arial" w:hAnsi="Arial"/>
+          <w:sz w:val="18"/>
+          <w:szCs w:val="18"/>
+          <w:lang w:val="de-DE"/>
+        </w:rPr>
+        <w:t xml:space="preserve"> an Excel </w:t>
+      </w:r>
+      <w:proofErr w:type="spellStart"/>
+      <w:r>
+        <w:rPr>
+          <w:rFonts w:ascii="Arial" w:hAnsi="Arial"/>
+          <w:sz w:val="18"/>
+          <w:szCs w:val="18"/>
+          <w:lang w:val="de-DE"/>
+        </w:rPr>
+        <w:t>file</w:t>
+      </w:r>
+      <w:proofErr w:type="spellEnd"/>
+      <w:r>
+        <w:rPr>
+          <w:rFonts w:ascii="Arial" w:hAnsi="Arial"/>
+          <w:sz w:val="18"/>
+          <w:szCs w:val="18"/>
+          <w:lang w:val="de-DE"/>
+        </w:rPr>
+        <w:t xml:space="preserve"> </w:t>
+      </w:r>
+      <w:proofErr w:type="spellStart"/>
+      <w:r>
+        <w:rPr>
+          <w:rFonts w:ascii="Arial" w:hAnsi="Arial"/>
+          <w:sz w:val="18"/>
+          <w:szCs w:val="18"/>
+          <w:lang w:val="de-DE"/>
+        </w:rPr>
+        <w:t>fails</w:t>
+      </w:r>
+      <w:proofErr w:type="spellEnd"/>
+      <w:r>
+        <w:rPr>
+          <w:rFonts w:ascii="Arial" w:hAnsi="Arial"/>
+          <w:sz w:val="18"/>
+          <w:szCs w:val="18"/>
+          <w:lang w:val="de-DE"/>
+        </w:rPr>
+        <w:t>, a .</w:t>
+      </w:r>
+      <w:proofErr w:type="spellStart"/>
+      <w:r>
+        <w:rPr>
+          <w:rFonts w:ascii="Arial" w:hAnsi="Arial"/>
+          <w:sz w:val="18"/>
+          <w:szCs w:val="18"/>
+          <w:lang w:val="de-DE"/>
+        </w:rPr>
+        <w:t>csv</w:t>
+      </w:r>
+      <w:proofErr w:type="spellEnd"/>
+      <w:r>
+        <w:rPr>
+          <w:rFonts w:ascii="Arial" w:hAnsi="Arial"/>
+          <w:sz w:val="18"/>
+          <w:szCs w:val="18"/>
+          <w:lang w:val="de-DE"/>
+        </w:rPr>
+        <w:t xml:space="preserve"> </w:t>
+      </w:r>
+      <w:proofErr w:type="spellStart"/>
+      <w:r>
+        <w:rPr>
+          <w:rFonts w:ascii="Arial" w:hAnsi="Arial"/>
+          <w:sz w:val="18"/>
+          <w:szCs w:val="18"/>
+          <w:lang w:val="de-DE"/>
+        </w:rPr>
+        <w:t>file</w:t>
+      </w:r>
+      <w:proofErr w:type="spellEnd"/>
+      <w:r>
+        <w:rPr>
+          <w:rFonts w:ascii="Arial" w:hAnsi="Arial"/>
+          <w:sz w:val="18"/>
+          <w:szCs w:val="18"/>
+          <w:lang w:val="de-DE"/>
+        </w:rPr>
+        <w:t xml:space="preserve"> </w:t>
+      </w:r>
+      <w:proofErr w:type="spellStart"/>
+      <w:r>
+        <w:rPr>
+          <w:rFonts w:ascii="Arial" w:hAnsi="Arial"/>
           <w:sz w:val="18"/>
           <w:szCs w:val="18"/>
           <w:lang w:val="de-DE"/>
@@ -8563,136 +9296,1016 @@
       <w:proofErr w:type="spellEnd"/>
       <w:r>
         <w:rPr>
-          <w:rFonts w:ascii="Arial" w:hAnsi="Arial" w:cs="Arial"/>
-          <w:sz w:val="18"/>
-          <w:szCs w:val="18"/>
-          <w:lang w:val="de-DE"/>
-        </w:rPr>
-        <w:t xml:space="preserve"> </w:t>
-      </w:r>
-      <w:proofErr w:type="spellStart"/>
-      <w:r>
-        <w:rPr>
-          <w:rFonts w:ascii="Arial" w:hAnsi="Arial" w:cs="Arial"/>
-          <w:sz w:val="18"/>
-          <w:szCs w:val="18"/>
-          <w:lang w:val="de-DE"/>
-        </w:rPr>
-        <w:t>called</w:t>
-      </w:r>
-      <w:proofErr w:type="spellEnd"/>
-      <w:r>
-        <w:rPr>
-          <w:rFonts w:ascii="Arial" w:hAnsi="Arial" w:cs="Arial"/>
-          <w:sz w:val="18"/>
-          <w:szCs w:val="18"/>
-          <w:lang w:val="de-DE"/>
-        </w:rPr>
-        <w:t xml:space="preserve"> </w:t>
-      </w:r>
-      <w:proofErr w:type="spellStart"/>
-      <w:r>
-        <w:rPr>
-          <w:rFonts w:ascii="Arial" w:hAnsi="Arial" w:cs="Arial"/>
-          <w:sz w:val="18"/>
-          <w:szCs w:val="18"/>
-          <w:lang w:val="de-DE"/>
-        </w:rPr>
-        <w:t>with</w:t>
-      </w:r>
-      <w:proofErr w:type="spellEnd"/>
-      <w:r>
-        <w:rPr>
-          <w:rFonts w:ascii="Arial" w:hAnsi="Arial" w:cs="Arial"/>
-          <w:sz w:val="18"/>
-          <w:szCs w:val="18"/>
-          <w:lang w:val="de-DE"/>
-        </w:rPr>
-        <w:t xml:space="preserve"> </w:t>
-      </w:r>
-      <w:proofErr w:type="spellStart"/>
-      <w:r>
-        <w:rPr>
-          <w:rFonts w:ascii="Arial" w:hAnsi="Arial" w:cs="Arial"/>
-          <w:sz w:val="18"/>
-          <w:szCs w:val="18"/>
-          <w:lang w:val="de-DE"/>
-        </w:rPr>
-        <w:t>the</w:t>
-      </w:r>
-      <w:proofErr w:type="spellEnd"/>
-      <w:r>
-        <w:rPr>
-          <w:rFonts w:ascii="Arial" w:hAnsi="Arial" w:cs="Arial"/>
-          <w:sz w:val="18"/>
-          <w:szCs w:val="18"/>
-          <w:lang w:val="de-DE"/>
-        </w:rPr>
-        <w:t xml:space="preserve"> </w:t>
-      </w:r>
-      <w:proofErr w:type="spellStart"/>
-      <w:r>
-        <w:rPr>
-          <w:rFonts w:ascii="Arial" w:hAnsi="Arial" w:cs="Arial"/>
-          <w:sz w:val="18"/>
-          <w:szCs w:val="18"/>
-          <w:lang w:val="de-DE"/>
-        </w:rPr>
-        <w:t>second</w:t>
-      </w:r>
-      <w:proofErr w:type="spellEnd"/>
-      <w:r>
-        <w:rPr>
-          <w:rFonts w:ascii="Arial" w:hAnsi="Arial" w:cs="Arial"/>
-          <w:sz w:val="18"/>
-          <w:szCs w:val="18"/>
-          <w:lang w:val="de-DE"/>
-        </w:rPr>
-        <w:t xml:space="preserve"> </w:t>
-      </w:r>
-      <w:proofErr w:type="spellStart"/>
-      <w:r>
-        <w:rPr>
-          <w:rFonts w:ascii="Arial" w:hAnsi="Arial" w:cs="Arial"/>
-          <w:sz w:val="18"/>
-          <w:szCs w:val="18"/>
-          <w:lang w:val="de-DE"/>
-        </w:rPr>
-        <w:t>parameter</w:t>
-      </w:r>
-      <w:proofErr w:type="spellEnd"/>
-      <w:r>
-        <w:rPr>
-          <w:rFonts w:ascii="Arial" w:hAnsi="Arial" w:cs="Arial"/>
-          <w:sz w:val="18"/>
-          <w:szCs w:val="18"/>
-          <w:lang w:val="de-DE"/>
-        </w:rPr>
-        <w:t xml:space="preserve"> (</w:t>
-      </w:r>
-      <w:proofErr w:type="spellStart"/>
-      <w:r>
-        <w:rPr>
-          <w:rFonts w:ascii="Courier" w:hAnsi="Courier" w:cs="Arial"/>
-          <w:color w:val="000000"/>
-          <w:sz w:val="18"/>
-          <w:szCs w:val="18"/>
-        </w:rPr>
-        <w:t>print_unsorted</w:t>
-      </w:r>
-      <w:proofErr w:type="spellEnd"/>
-      <w:r>
-        <w:rPr>
-          <w:rFonts w:ascii="Arial" w:hAnsi="Arial" w:cs="Arial"/>
-          <w:color w:val="000000"/>
-          <w:sz w:val="18"/>
-          <w:szCs w:val="18"/>
-        </w:rPr>
-        <w:t>) set to 1.</w:t>
+          <w:rFonts w:ascii="Arial" w:hAnsi="Arial"/>
+          <w:sz w:val="18"/>
+          <w:szCs w:val="18"/>
+          <w:lang w:val="de-DE"/>
+        </w:rPr>
+        <w:t xml:space="preserve"> </w:t>
+      </w:r>
+      <w:proofErr w:type="spellStart"/>
+      <w:r>
+        <w:rPr>
+          <w:rFonts w:ascii="Arial" w:hAnsi="Arial"/>
+          <w:sz w:val="18"/>
+          <w:szCs w:val="18"/>
+          <w:lang w:val="de-DE"/>
+        </w:rPr>
+        <w:t>written</w:t>
+      </w:r>
+      <w:proofErr w:type="spellEnd"/>
+      <w:r>
+        <w:rPr>
+          <w:rFonts w:ascii="Arial" w:hAnsi="Arial"/>
+          <w:sz w:val="18"/>
+          <w:szCs w:val="18"/>
+          <w:lang w:val="de-DE"/>
+        </w:rPr>
+        <w:t xml:space="preserve">. </w:t>
       </w:r>
     </w:p>
   </w:footnote>
   <w:footnote w:id="10">
+    <w:p>
+      <w:pPr>
+        <w:pStyle w:val="FootnoteText"/>
+        <w:rPr>
+          <w:rFonts w:ascii="Arial" w:hAnsi="Arial" w:cs="Arial"/>
+          <w:sz w:val="18"/>
+          <w:szCs w:val="18"/>
+          <w:lang w:val="de-DE"/>
+        </w:rPr>
+      </w:pPr>
+      <w:r>
+        <w:rPr>
+          <w:rStyle w:val="FootnoteReference"/>
+          <w:rFonts w:ascii="Arial" w:hAnsi="Arial" w:cs="Arial"/>
+          <w:sz w:val="18"/>
+          <w:szCs w:val="18"/>
+        </w:rPr>
+        <w:footnoteRef/>
+      </w:r>
+      <w:r>
+        <w:rPr>
+          <w:rFonts w:ascii="Arial" w:hAnsi="Arial" w:cs="Arial"/>
+          <w:sz w:val="18"/>
+          <w:szCs w:val="18"/>
+        </w:rPr>
+        <w:t xml:space="preserve"> </w:t>
+      </w:r>
+      <w:r>
+        <w:rPr>
+          <w:rFonts w:ascii="Arial" w:hAnsi="Arial" w:cs="Arial"/>
+          <w:sz w:val="18"/>
+          <w:szCs w:val="18"/>
+          <w:lang w:val="de-DE"/>
+        </w:rPr>
+        <w:t xml:space="preserve">Note </w:t>
+      </w:r>
+      <w:proofErr w:type="spellStart"/>
+      <w:r>
+        <w:rPr>
+          <w:rFonts w:ascii="Arial" w:hAnsi="Arial" w:cs="Arial"/>
+          <w:sz w:val="18"/>
+          <w:szCs w:val="18"/>
+          <w:lang w:val="de-DE"/>
+        </w:rPr>
+        <w:t>that</w:t>
+      </w:r>
+      <w:proofErr w:type="spellEnd"/>
+      <w:r>
+        <w:rPr>
+          <w:rFonts w:ascii="Arial" w:hAnsi="Arial" w:cs="Arial"/>
+          <w:sz w:val="18"/>
+          <w:szCs w:val="18"/>
+          <w:lang w:val="de-DE"/>
+        </w:rPr>
+        <w:t xml:space="preserve"> </w:t>
+      </w:r>
+      <w:proofErr w:type="spellStart"/>
+      <w:r>
+        <w:rPr>
+          <w:rFonts w:ascii="Arial" w:hAnsi="Arial" w:cs="Arial"/>
+          <w:sz w:val="18"/>
+          <w:szCs w:val="18"/>
+          <w:lang w:val="de-DE"/>
+        </w:rPr>
+        <w:t>the</w:t>
+      </w:r>
+      <w:proofErr w:type="spellEnd"/>
+      <w:r>
+        <w:rPr>
+          <w:rFonts w:ascii="Arial" w:hAnsi="Arial" w:cs="Arial"/>
+          <w:sz w:val="18"/>
+          <w:szCs w:val="18"/>
+          <w:lang w:val="de-DE"/>
+        </w:rPr>
+        <w:t xml:space="preserve"> </w:t>
+      </w:r>
+      <w:proofErr w:type="spellStart"/>
+      <w:r>
+        <w:rPr>
+          <w:rFonts w:ascii="Arial" w:hAnsi="Arial" w:cs="Arial"/>
+          <w:sz w:val="18"/>
+          <w:szCs w:val="18"/>
+          <w:lang w:val="de-DE"/>
+        </w:rPr>
+        <w:t>number</w:t>
+      </w:r>
+      <w:proofErr w:type="spellEnd"/>
+      <w:r>
+        <w:rPr>
+          <w:rFonts w:ascii="Arial" w:hAnsi="Arial" w:cs="Arial"/>
+          <w:sz w:val="18"/>
+          <w:szCs w:val="18"/>
+          <w:lang w:val="de-DE"/>
+        </w:rPr>
+        <w:t xml:space="preserve"> </w:t>
+      </w:r>
+      <w:proofErr w:type="spellStart"/>
+      <w:r>
+        <w:rPr>
+          <w:rFonts w:ascii="Arial" w:hAnsi="Arial" w:cs="Arial"/>
+          <w:sz w:val="18"/>
+          <w:szCs w:val="18"/>
+          <w:lang w:val="de-DE"/>
+        </w:rPr>
+        <w:t>seven</w:t>
+      </w:r>
+      <w:proofErr w:type="spellEnd"/>
+      <w:r>
+        <w:rPr>
+          <w:rFonts w:ascii="Arial" w:hAnsi="Arial" w:cs="Arial"/>
+          <w:sz w:val="18"/>
+          <w:szCs w:val="18"/>
+          <w:lang w:val="de-DE"/>
+        </w:rPr>
+        <w:t xml:space="preserve"> </w:t>
+      </w:r>
+      <w:proofErr w:type="spellStart"/>
+      <w:r>
+        <w:rPr>
+          <w:rFonts w:ascii="Arial" w:hAnsi="Arial" w:cs="Arial"/>
+          <w:sz w:val="18"/>
+          <w:szCs w:val="18"/>
+          <w:lang w:val="de-DE"/>
+        </w:rPr>
+        <w:t>here</w:t>
+      </w:r>
+      <w:proofErr w:type="spellEnd"/>
+      <w:r>
+        <w:rPr>
+          <w:rFonts w:ascii="Arial" w:hAnsi="Arial" w:cs="Arial"/>
+          <w:sz w:val="18"/>
+          <w:szCs w:val="18"/>
+          <w:lang w:val="de-DE"/>
+        </w:rPr>
+        <w:t xml:space="preserve"> </w:t>
+      </w:r>
+      <w:proofErr w:type="spellStart"/>
+      <w:r>
+        <w:rPr>
+          <w:rFonts w:ascii="Arial" w:hAnsi="Arial" w:cs="Arial"/>
+          <w:sz w:val="18"/>
+          <w:szCs w:val="18"/>
+          <w:lang w:val="de-DE"/>
+        </w:rPr>
+        <w:t>corresponds</w:t>
+      </w:r>
+      <w:proofErr w:type="spellEnd"/>
+      <w:r>
+        <w:rPr>
+          <w:rFonts w:ascii="Arial" w:hAnsi="Arial" w:cs="Arial"/>
+          <w:sz w:val="18"/>
+          <w:szCs w:val="18"/>
+          <w:lang w:val="de-DE"/>
+        </w:rPr>
+        <w:t xml:space="preserve"> </w:t>
+      </w:r>
+      <w:proofErr w:type="spellStart"/>
+      <w:r>
+        <w:rPr>
+          <w:rFonts w:ascii="Arial" w:hAnsi="Arial" w:cs="Arial"/>
+          <w:sz w:val="18"/>
+          <w:szCs w:val="18"/>
+          <w:lang w:val="de-DE"/>
+        </w:rPr>
+        <w:t>to</w:t>
+      </w:r>
+      <w:proofErr w:type="spellEnd"/>
+      <w:r>
+        <w:rPr>
+          <w:rFonts w:ascii="Arial" w:hAnsi="Arial" w:cs="Arial"/>
+          <w:sz w:val="18"/>
+          <w:szCs w:val="18"/>
+          <w:lang w:val="de-DE"/>
+        </w:rPr>
+        <w:t xml:space="preserve"> </w:t>
+      </w:r>
+      <w:proofErr w:type="spellStart"/>
+      <w:r>
+        <w:rPr>
+          <w:rFonts w:ascii="Arial" w:hAnsi="Arial" w:cs="Arial"/>
+          <w:sz w:val="18"/>
+          <w:szCs w:val="18"/>
+          <w:lang w:val="de-DE"/>
+        </w:rPr>
+        <w:t>the</w:t>
+      </w:r>
+      <w:proofErr w:type="spellEnd"/>
+      <w:r>
+        <w:rPr>
+          <w:rFonts w:ascii="Arial" w:hAnsi="Arial" w:cs="Arial"/>
+          <w:sz w:val="18"/>
+          <w:szCs w:val="18"/>
+          <w:lang w:val="de-DE"/>
+        </w:rPr>
+        <w:t xml:space="preserve"> 7th </w:t>
+      </w:r>
+      <w:proofErr w:type="spellStart"/>
+      <w:r>
+        <w:rPr>
+          <w:rFonts w:ascii="Arial" w:hAnsi="Arial" w:cs="Arial"/>
+          <w:sz w:val="18"/>
+          <w:szCs w:val="18"/>
+          <w:lang w:val="de-DE"/>
+        </w:rPr>
+        <w:t>hazard</w:t>
+      </w:r>
+      <w:proofErr w:type="spellEnd"/>
+      <w:r>
+        <w:rPr>
+          <w:rFonts w:ascii="Arial" w:hAnsi="Arial" w:cs="Arial"/>
+          <w:sz w:val="18"/>
+          <w:szCs w:val="18"/>
+          <w:lang w:val="de-DE"/>
+        </w:rPr>
+        <w:t xml:space="preserve"> </w:t>
+      </w:r>
+      <w:proofErr w:type="spellStart"/>
+      <w:r>
+        <w:rPr>
+          <w:rFonts w:ascii="Arial" w:hAnsi="Arial" w:cs="Arial"/>
+          <w:sz w:val="18"/>
+          <w:szCs w:val="18"/>
+          <w:lang w:val="de-DE"/>
+        </w:rPr>
+        <w:t>a</w:t>
+      </w:r>
+      <w:r>
+        <w:rPr>
+          <w:rFonts w:ascii="Arial" w:hAnsi="Arial" w:cs="Arial"/>
+          <w:sz w:val="18"/>
+          <w:szCs w:val="18"/>
+          <w:lang w:val="de-DE"/>
+        </w:rPr>
+        <w:t>nalyzed</w:t>
+      </w:r>
+      <w:proofErr w:type="spellEnd"/>
+      <w:r>
+        <w:rPr>
+          <w:rFonts w:ascii="Arial" w:hAnsi="Arial" w:cs="Arial"/>
+          <w:sz w:val="18"/>
+          <w:szCs w:val="18"/>
+          <w:lang w:val="de-DE"/>
+        </w:rPr>
+        <w:t xml:space="preserve"> (EQ). The </w:t>
+      </w:r>
+      <w:proofErr w:type="spellStart"/>
+      <w:r>
+        <w:rPr>
+          <w:rFonts w:ascii="Arial" w:hAnsi="Arial" w:cs="Arial"/>
+          <w:sz w:val="18"/>
+          <w:szCs w:val="18"/>
+          <w:lang w:val="de-DE"/>
+        </w:rPr>
+        <w:t>report</w:t>
+      </w:r>
+      <w:proofErr w:type="spellEnd"/>
+      <w:r>
+        <w:rPr>
+          <w:rFonts w:ascii="Arial" w:hAnsi="Arial" w:cs="Arial"/>
+          <w:sz w:val="18"/>
+          <w:szCs w:val="18"/>
+          <w:lang w:val="de-DE"/>
+        </w:rPr>
+        <w:t xml:space="preserve"> </w:t>
+      </w:r>
+      <w:proofErr w:type="spellStart"/>
+      <w:r>
+        <w:rPr>
+          <w:rFonts w:ascii="Arial" w:hAnsi="Arial" w:cs="Arial"/>
+          <w:sz w:val="18"/>
+          <w:szCs w:val="18"/>
+          <w:lang w:val="de-DE"/>
+        </w:rPr>
+        <w:t>to</w:t>
+      </w:r>
+      <w:proofErr w:type="spellEnd"/>
+      <w:r>
+        <w:rPr>
+          <w:rFonts w:ascii="Arial" w:hAnsi="Arial" w:cs="Arial"/>
+          <w:sz w:val="18"/>
+          <w:szCs w:val="18"/>
+          <w:lang w:val="de-DE"/>
+        </w:rPr>
+        <w:t xml:space="preserve"> </w:t>
+      </w:r>
+      <w:proofErr w:type="spellStart"/>
+      <w:r>
+        <w:rPr>
+          <w:rFonts w:ascii="Arial" w:hAnsi="Arial" w:cs="Arial"/>
+          <w:sz w:val="18"/>
+          <w:szCs w:val="18"/>
+          <w:lang w:val="de-DE"/>
+        </w:rPr>
+        <w:t>std</w:t>
+      </w:r>
+      <w:r>
+        <w:rPr>
+          <w:rFonts w:ascii="Arial" w:hAnsi="Arial" w:cs="Arial"/>
+          <w:sz w:val="18"/>
+          <w:szCs w:val="18"/>
+          <w:lang w:val="de-DE"/>
+        </w:rPr>
+        <w:t>out</w:t>
+      </w:r>
+      <w:proofErr w:type="spellEnd"/>
+      <w:r>
+        <w:rPr>
+          <w:rFonts w:ascii="Arial" w:hAnsi="Arial" w:cs="Arial"/>
+          <w:sz w:val="18"/>
+          <w:szCs w:val="18"/>
+          <w:lang w:val="de-DE"/>
+        </w:rPr>
+        <w:t xml:space="preserve"> </w:t>
+      </w:r>
+      <w:proofErr w:type="spellStart"/>
+      <w:r>
+        <w:rPr>
+          <w:rFonts w:ascii="Arial" w:hAnsi="Arial" w:cs="Arial"/>
+          <w:sz w:val="18"/>
+          <w:szCs w:val="18"/>
+          <w:lang w:val="de-DE"/>
+        </w:rPr>
+        <w:t>shows</w:t>
+      </w:r>
+      <w:proofErr w:type="spellEnd"/>
+      <w:r>
+        <w:rPr>
+          <w:rFonts w:ascii="Arial" w:hAnsi="Arial" w:cs="Arial"/>
+          <w:sz w:val="18"/>
+          <w:szCs w:val="18"/>
+          <w:lang w:val="de-DE"/>
+        </w:rPr>
+        <w:t xml:space="preserve"> EQ </w:t>
+      </w:r>
+      <w:proofErr w:type="spellStart"/>
+      <w:r>
+        <w:rPr>
+          <w:rFonts w:ascii="Arial" w:hAnsi="Arial" w:cs="Arial"/>
+          <w:sz w:val="18"/>
+          <w:szCs w:val="18"/>
+          <w:lang w:val="de-DE"/>
+        </w:rPr>
+        <w:t>as</w:t>
+      </w:r>
+      <w:proofErr w:type="spellEnd"/>
+      <w:r>
+        <w:rPr>
+          <w:rFonts w:ascii="Arial" w:hAnsi="Arial" w:cs="Arial"/>
+          <w:sz w:val="18"/>
+          <w:szCs w:val="18"/>
+          <w:lang w:val="de-DE"/>
+        </w:rPr>
+        <w:t xml:space="preserve"> </w:t>
+      </w:r>
+      <w:proofErr w:type="spellStart"/>
+      <w:r>
+        <w:rPr>
+          <w:rFonts w:ascii="Arial" w:hAnsi="Arial" w:cs="Arial"/>
+          <w:sz w:val="18"/>
+          <w:szCs w:val="18"/>
+          <w:lang w:val="de-DE"/>
+        </w:rPr>
+        <w:t>the</w:t>
+      </w:r>
+      <w:proofErr w:type="spellEnd"/>
+      <w:r>
+        <w:rPr>
+          <w:rFonts w:ascii="Arial" w:hAnsi="Arial" w:cs="Arial"/>
+          <w:sz w:val="18"/>
+          <w:szCs w:val="18"/>
+          <w:lang w:val="de-DE"/>
+        </w:rPr>
+        <w:t xml:space="preserve"> </w:t>
+      </w:r>
+      <w:proofErr w:type="spellStart"/>
+      <w:r>
+        <w:rPr>
+          <w:rFonts w:ascii="Arial" w:hAnsi="Arial" w:cs="Arial"/>
+          <w:sz w:val="18"/>
+          <w:szCs w:val="18"/>
+          <w:lang w:val="de-DE"/>
+        </w:rPr>
+        <w:t>first</w:t>
+      </w:r>
+      <w:proofErr w:type="spellEnd"/>
+      <w:r>
+        <w:rPr>
+          <w:rFonts w:ascii="Arial" w:hAnsi="Arial" w:cs="Arial"/>
+          <w:sz w:val="18"/>
+          <w:szCs w:val="18"/>
+          <w:lang w:val="de-DE"/>
+        </w:rPr>
+        <w:t xml:space="preserve"> </w:t>
+      </w:r>
+      <w:proofErr w:type="spellStart"/>
+      <w:r>
+        <w:rPr>
+          <w:rFonts w:ascii="Arial" w:hAnsi="Arial" w:cs="Arial"/>
+          <w:sz w:val="18"/>
+          <w:szCs w:val="18"/>
+          <w:lang w:val="de-DE"/>
+        </w:rPr>
+        <w:t>result</w:t>
+      </w:r>
+      <w:proofErr w:type="spellEnd"/>
+      <w:r>
+        <w:rPr>
+          <w:rFonts w:ascii="Arial" w:hAnsi="Arial" w:cs="Arial"/>
+          <w:sz w:val="18"/>
+          <w:szCs w:val="18"/>
+          <w:lang w:val="de-DE"/>
+        </w:rPr>
+        <w:t xml:space="preserve">, </w:t>
+      </w:r>
+      <w:proofErr w:type="spellStart"/>
+      <w:r>
+        <w:rPr>
+          <w:rFonts w:ascii="Arial" w:hAnsi="Arial" w:cs="Arial"/>
+          <w:sz w:val="18"/>
+          <w:szCs w:val="18"/>
+          <w:lang w:val="de-DE"/>
+        </w:rPr>
+        <w:t>since</w:t>
+      </w:r>
+      <w:proofErr w:type="spellEnd"/>
+      <w:r>
+        <w:rPr>
+          <w:rFonts w:ascii="Arial" w:hAnsi="Arial" w:cs="Arial"/>
+          <w:sz w:val="18"/>
+          <w:szCs w:val="18"/>
+          <w:lang w:val="de-DE"/>
+        </w:rPr>
+        <w:t xml:space="preserve"> </w:t>
+      </w:r>
+      <w:proofErr w:type="spellStart"/>
+      <w:r>
+        <w:rPr>
+          <w:rFonts w:ascii="Courier" w:hAnsi="Courier" w:cs="Arial"/>
+          <w:color w:val="000000"/>
+          <w:sz w:val="18"/>
+          <w:szCs w:val="18"/>
+        </w:rPr>
+        <w:t>country_risk_report</w:t>
+      </w:r>
+      <w:proofErr w:type="spellEnd"/>
+      <w:r>
+        <w:rPr>
+          <w:rFonts w:ascii="Arial" w:hAnsi="Arial" w:cs="Arial"/>
+          <w:sz w:val="18"/>
+          <w:szCs w:val="18"/>
+          <w:lang w:val="de-DE"/>
+        </w:rPr>
+        <w:t xml:space="preserve">  </w:t>
+      </w:r>
+      <w:proofErr w:type="spellStart"/>
+      <w:r>
+        <w:rPr>
+          <w:rFonts w:ascii="Arial" w:hAnsi="Arial" w:cs="Arial"/>
+          <w:sz w:val="18"/>
+          <w:szCs w:val="18"/>
+          <w:lang w:val="de-DE"/>
+        </w:rPr>
+        <w:t>sorts</w:t>
+      </w:r>
+      <w:proofErr w:type="spellEnd"/>
+      <w:r>
+        <w:rPr>
+          <w:rFonts w:ascii="Arial" w:hAnsi="Arial" w:cs="Arial"/>
+          <w:sz w:val="18"/>
+          <w:szCs w:val="18"/>
+          <w:lang w:val="de-DE"/>
+        </w:rPr>
+        <w:t xml:space="preserve"> </w:t>
+      </w:r>
+      <w:proofErr w:type="spellStart"/>
+      <w:r>
+        <w:rPr>
+          <w:rFonts w:ascii="Arial" w:hAnsi="Arial" w:cs="Arial"/>
+          <w:sz w:val="18"/>
+          <w:szCs w:val="18"/>
+          <w:lang w:val="de-DE"/>
+        </w:rPr>
+        <w:t>by</w:t>
+      </w:r>
+      <w:proofErr w:type="spellEnd"/>
+      <w:r>
+        <w:rPr>
+          <w:rFonts w:ascii="Arial" w:hAnsi="Arial" w:cs="Arial"/>
+          <w:sz w:val="18"/>
+          <w:szCs w:val="18"/>
+          <w:lang w:val="de-DE"/>
+        </w:rPr>
+        <w:t xml:space="preserve"> </w:t>
+      </w:r>
+      <w:proofErr w:type="spellStart"/>
+      <w:r>
+        <w:rPr>
+          <w:rFonts w:ascii="Arial" w:hAnsi="Arial" w:cs="Arial"/>
+          <w:sz w:val="18"/>
+          <w:szCs w:val="18"/>
+          <w:lang w:val="de-DE"/>
+        </w:rPr>
+        <w:t>descending</w:t>
+      </w:r>
+      <w:proofErr w:type="spellEnd"/>
+      <w:r>
+        <w:rPr>
+          <w:rFonts w:ascii="Arial" w:hAnsi="Arial" w:cs="Arial"/>
+          <w:sz w:val="18"/>
+          <w:szCs w:val="18"/>
+          <w:lang w:val="de-DE"/>
+        </w:rPr>
+        <w:t xml:space="preserve"> </w:t>
+      </w:r>
+      <w:proofErr w:type="spellStart"/>
+      <w:r>
+        <w:rPr>
+          <w:rFonts w:ascii="Arial" w:hAnsi="Arial" w:cs="Arial"/>
+          <w:sz w:val="18"/>
+          <w:szCs w:val="18"/>
+          <w:lang w:val="de-DE"/>
+        </w:rPr>
+        <w:t>damage</w:t>
+      </w:r>
+      <w:proofErr w:type="spellEnd"/>
+      <w:r>
+        <w:rPr>
+          <w:rFonts w:ascii="Arial" w:hAnsi="Arial" w:cs="Arial"/>
+          <w:sz w:val="18"/>
+          <w:szCs w:val="18"/>
+          <w:lang w:val="de-DE"/>
+        </w:rPr>
+        <w:t xml:space="preserve">, </w:t>
+      </w:r>
+      <w:proofErr w:type="spellStart"/>
+      <w:r>
+        <w:rPr>
+          <w:rFonts w:ascii="Arial" w:hAnsi="Arial" w:cs="Arial"/>
+          <w:sz w:val="18"/>
+          <w:szCs w:val="18"/>
+          <w:lang w:val="de-DE"/>
+        </w:rPr>
+        <w:t>unless</w:t>
+      </w:r>
+      <w:proofErr w:type="spellEnd"/>
+      <w:r>
+        <w:rPr>
+          <w:rFonts w:ascii="Arial" w:hAnsi="Arial" w:cs="Arial"/>
+          <w:sz w:val="18"/>
+          <w:szCs w:val="18"/>
+          <w:lang w:val="de-DE"/>
+        </w:rPr>
+        <w:t xml:space="preserve"> </w:t>
+      </w:r>
+      <w:proofErr w:type="spellStart"/>
+      <w:r>
+        <w:rPr>
+          <w:rFonts w:ascii="Arial" w:hAnsi="Arial" w:cs="Arial"/>
+          <w:sz w:val="18"/>
+          <w:szCs w:val="18"/>
+          <w:lang w:val="de-DE"/>
+        </w:rPr>
+        <w:t>it</w:t>
+      </w:r>
+      <w:proofErr w:type="spellEnd"/>
+      <w:r>
+        <w:rPr>
+          <w:rFonts w:ascii="Arial" w:hAnsi="Arial" w:cs="Arial"/>
+          <w:sz w:val="18"/>
+          <w:szCs w:val="18"/>
+          <w:lang w:val="de-DE"/>
+        </w:rPr>
+        <w:t xml:space="preserve"> </w:t>
+      </w:r>
+      <w:proofErr w:type="spellStart"/>
+      <w:r>
+        <w:rPr>
+          <w:rFonts w:ascii="Arial" w:hAnsi="Arial" w:cs="Arial"/>
+          <w:sz w:val="18"/>
+          <w:szCs w:val="18"/>
+          <w:lang w:val="de-DE"/>
+        </w:rPr>
+        <w:t>is</w:t>
+      </w:r>
+      <w:proofErr w:type="spellEnd"/>
+      <w:r>
+        <w:rPr>
+          <w:rFonts w:ascii="Arial" w:hAnsi="Arial" w:cs="Arial"/>
+          <w:sz w:val="18"/>
+          <w:szCs w:val="18"/>
+          <w:lang w:val="de-DE"/>
+        </w:rPr>
+        <w:t xml:space="preserve"> </w:t>
+      </w:r>
+      <w:proofErr w:type="spellStart"/>
+      <w:r>
+        <w:rPr>
+          <w:rFonts w:ascii="Arial" w:hAnsi="Arial" w:cs="Arial"/>
+          <w:sz w:val="18"/>
+          <w:szCs w:val="18"/>
+          <w:lang w:val="de-DE"/>
+        </w:rPr>
+        <w:t>called</w:t>
+      </w:r>
+      <w:proofErr w:type="spellEnd"/>
+      <w:r>
+        <w:rPr>
+          <w:rFonts w:ascii="Arial" w:hAnsi="Arial" w:cs="Arial"/>
+          <w:sz w:val="18"/>
+          <w:szCs w:val="18"/>
+          <w:lang w:val="de-DE"/>
+        </w:rPr>
+        <w:t xml:space="preserve"> </w:t>
+      </w:r>
+      <w:proofErr w:type="spellStart"/>
+      <w:r>
+        <w:rPr>
+          <w:rFonts w:ascii="Arial" w:hAnsi="Arial" w:cs="Arial"/>
+          <w:sz w:val="18"/>
+          <w:szCs w:val="18"/>
+          <w:lang w:val="de-DE"/>
+        </w:rPr>
+        <w:t>with</w:t>
+      </w:r>
+      <w:proofErr w:type="spellEnd"/>
+      <w:r>
+        <w:rPr>
+          <w:rFonts w:ascii="Arial" w:hAnsi="Arial" w:cs="Arial"/>
+          <w:sz w:val="18"/>
+          <w:szCs w:val="18"/>
+          <w:lang w:val="de-DE"/>
+        </w:rPr>
+        <w:t xml:space="preserve"> </w:t>
+      </w:r>
+      <w:proofErr w:type="spellStart"/>
+      <w:r>
+        <w:rPr>
+          <w:rFonts w:ascii="Arial" w:hAnsi="Arial" w:cs="Arial"/>
+          <w:sz w:val="18"/>
+          <w:szCs w:val="18"/>
+          <w:lang w:val="de-DE"/>
+        </w:rPr>
+        <w:t>the</w:t>
+      </w:r>
+      <w:proofErr w:type="spellEnd"/>
+      <w:r>
+        <w:rPr>
+          <w:rFonts w:ascii="Arial" w:hAnsi="Arial" w:cs="Arial"/>
+          <w:sz w:val="18"/>
+          <w:szCs w:val="18"/>
+          <w:lang w:val="de-DE"/>
+        </w:rPr>
+        <w:t xml:space="preserve"> </w:t>
+      </w:r>
+      <w:proofErr w:type="spellStart"/>
+      <w:r>
+        <w:rPr>
+          <w:rFonts w:ascii="Arial" w:hAnsi="Arial" w:cs="Arial"/>
+          <w:sz w:val="18"/>
+          <w:szCs w:val="18"/>
+          <w:lang w:val="de-DE"/>
+        </w:rPr>
+        <w:t>second</w:t>
+      </w:r>
+      <w:proofErr w:type="spellEnd"/>
+      <w:r>
+        <w:rPr>
+          <w:rFonts w:ascii="Arial" w:hAnsi="Arial" w:cs="Arial"/>
+          <w:sz w:val="18"/>
+          <w:szCs w:val="18"/>
+          <w:lang w:val="de-DE"/>
+        </w:rPr>
+        <w:t xml:space="preserve"> </w:t>
+      </w:r>
+      <w:proofErr w:type="spellStart"/>
+      <w:r>
+        <w:rPr>
+          <w:rFonts w:ascii="Arial" w:hAnsi="Arial" w:cs="Arial"/>
+          <w:sz w:val="18"/>
+          <w:szCs w:val="18"/>
+          <w:lang w:val="de-DE"/>
+        </w:rPr>
+        <w:t>parameter</w:t>
+      </w:r>
+      <w:proofErr w:type="spellEnd"/>
+      <w:r>
+        <w:rPr>
+          <w:rFonts w:ascii="Arial" w:hAnsi="Arial" w:cs="Arial"/>
+          <w:sz w:val="18"/>
+          <w:szCs w:val="18"/>
+          <w:lang w:val="de-DE"/>
+        </w:rPr>
+        <w:t xml:space="preserve"> (</w:t>
+      </w:r>
+      <w:proofErr w:type="spellStart"/>
+      <w:r>
+        <w:rPr>
+          <w:rFonts w:ascii="Courier" w:hAnsi="Courier" w:cs="Arial"/>
+          <w:color w:val="000000"/>
+          <w:sz w:val="18"/>
+          <w:szCs w:val="18"/>
+        </w:rPr>
+        <w:t>print_unsorted</w:t>
+      </w:r>
+      <w:proofErr w:type="spellEnd"/>
+      <w:r>
+        <w:rPr>
+          <w:rFonts w:ascii="Arial" w:hAnsi="Arial" w:cs="Arial"/>
+          <w:color w:val="000000"/>
+          <w:sz w:val="18"/>
+          <w:szCs w:val="18"/>
+        </w:rPr>
+        <w:t>) set to 1.</w:t>
+      </w:r>
+    </w:p>
+  </w:footnote>
+  <w:footnote w:id="11">
+    <w:p>
+      <w:pPr>
+        <w:pStyle w:val="FootnoteText"/>
+        <w:rPr>
+          <w:rFonts w:ascii="Arial" w:hAnsi="Arial"/>
+          <w:sz w:val="18"/>
+          <w:szCs w:val="18"/>
+        </w:rPr>
+      </w:pPr>
+      <w:r>
+        <w:rPr>
+          <w:rStyle w:val="FootnoteReference"/>
+          <w:rFonts w:ascii="Arial" w:hAnsi="Arial"/>
+          <w:sz w:val="18"/>
+          <w:szCs w:val="18"/>
+        </w:rPr>
+        <w:footnoteRef/>
+      </w:r>
+      <w:r>
+        <w:rPr>
+          <w:rFonts w:ascii="Arial" w:hAnsi="Arial"/>
+          <w:sz w:val="18"/>
+          <w:szCs w:val="18"/>
+        </w:rPr>
+        <w:t xml:space="preserve"> The </w:t>
+      </w:r>
+      <w:proofErr w:type="spellStart"/>
+      <w:r>
+        <w:rPr>
+          <w:rFonts w:ascii="Arial" w:hAnsi="Arial"/>
+          <w:sz w:val="18"/>
+          <w:szCs w:val="18"/>
+        </w:rPr>
+        <w:t>climada</w:t>
+      </w:r>
+      <w:proofErr w:type="spellEnd"/>
+      <w:r>
+        <w:rPr>
+          <w:rFonts w:ascii="Arial" w:hAnsi="Arial"/>
+          <w:sz w:val="18"/>
+          <w:szCs w:val="18"/>
+        </w:rPr>
+        <w:t xml:space="preserve"> module </w:t>
+      </w:r>
+      <w:proofErr w:type="spellStart"/>
+      <w:r>
+        <w:rPr>
+          <w:rFonts w:ascii="Arial" w:hAnsi="Arial"/>
+          <w:sz w:val="18"/>
+          <w:szCs w:val="18"/>
+        </w:rPr>
+        <w:t>country_risk</w:t>
+      </w:r>
+      <w:proofErr w:type="spellEnd"/>
+      <w:r>
+        <w:rPr>
+          <w:rFonts w:ascii="Arial" w:hAnsi="Arial"/>
+          <w:sz w:val="18"/>
+          <w:szCs w:val="18"/>
+        </w:rPr>
+        <w:t xml:space="preserve"> comes with the .mat file F182012.v4c_web.stable_lights.avg_vis.mat (24MB), since the .</w:t>
+      </w:r>
+      <w:proofErr w:type="spellStart"/>
+      <w:r>
+        <w:rPr>
+          <w:rFonts w:ascii="Arial" w:hAnsi="Arial"/>
+          <w:sz w:val="18"/>
+          <w:szCs w:val="18"/>
+        </w:rPr>
+        <w:t>tif</w:t>
+      </w:r>
+      <w:proofErr w:type="spellEnd"/>
+      <w:r>
+        <w:rPr>
+          <w:rFonts w:ascii="Arial" w:hAnsi="Arial"/>
+          <w:sz w:val="18"/>
+          <w:szCs w:val="18"/>
+        </w:rPr>
+        <w:t xml:space="preserve"> image is about 700MB. See </w:t>
+      </w:r>
+      <w:hyperlink r:id="rId9" w:anchor="AVSLCFC3" w:history="1">
+        <w:r>
+          <w:rPr>
+            <w:rStyle w:val="Hyperlink"/>
+            <w:rFonts w:ascii="Arial" w:hAnsi="Arial"/>
+            <w:sz w:val="18"/>
+            <w:szCs w:val="18"/>
+          </w:rPr>
+          <w:t>http://ngdc.noaa.gov/eog/dmsp/downloadV4composites.html#AVSLCFC3</w:t>
+        </w:r>
+      </w:hyperlink>
+      <w:r>
+        <w:rPr>
+          <w:rFonts w:ascii="Arial" w:hAnsi="Arial"/>
+          <w:sz w:val="18"/>
+          <w:szCs w:val="18"/>
+        </w:rPr>
+        <w:t xml:space="preserve"> </w:t>
+      </w:r>
+      <w:r>
+        <w:rPr>
+          <w:rFonts w:ascii="Arial" w:hAnsi="Arial"/>
+          <w:sz w:val="18"/>
+          <w:szCs w:val="18"/>
+        </w:rPr>
+        <w:t xml:space="preserve">to obtain the file </w:t>
+      </w:r>
+      <w:hyperlink r:id="rId10" w:history="1">
+        <w:r>
+          <w:rPr>
+            <w:rStyle w:val="Hyperlink"/>
+            <w:rFonts w:ascii="Arial" w:hAnsi="Arial"/>
+            <w:sz w:val="18"/>
+            <w:szCs w:val="18"/>
+          </w:rPr>
+          <w:t>http://ngdc.noaa.gov/eog/data/web_data/v4composites/F182012.v4.tar</w:t>
+        </w:r>
+      </w:hyperlink>
+      <w:r>
+        <w:rPr>
+          <w:rFonts w:ascii="Arial" w:hAnsi="Arial"/>
+          <w:sz w:val="18"/>
+          <w:szCs w:val="18"/>
+        </w:rPr>
+        <w:t xml:space="preserve"> </w:t>
+      </w:r>
+      <w:r>
+        <w:rPr>
+          <w:rFonts w:ascii="Arial" w:hAnsi="Arial"/>
+          <w:sz w:val="18"/>
+          <w:szCs w:val="18"/>
+        </w:rPr>
+        <w:t xml:space="preserve">and unzip the file F182012.v4c_web.stable_lights.avg_vis.tif in there to the /data folder of </w:t>
+      </w:r>
+      <w:proofErr w:type="spellStart"/>
+      <w:r>
+        <w:rPr>
+          <w:rFonts w:ascii="Arial" w:hAnsi="Arial"/>
+          <w:sz w:val="18"/>
+          <w:szCs w:val="18"/>
+        </w:rPr>
+        <w:t>country_risk</w:t>
+      </w:r>
+      <w:proofErr w:type="spellEnd"/>
+      <w:r>
+        <w:rPr>
+          <w:rFonts w:ascii="Arial" w:hAnsi="Arial"/>
+          <w:sz w:val="18"/>
+          <w:szCs w:val="18"/>
+        </w:rPr>
+        <w:t xml:space="preserve"> module. As the .</w:t>
+      </w:r>
+      <w:proofErr w:type="spellStart"/>
+      <w:r>
+        <w:rPr>
+          <w:rFonts w:ascii="Arial" w:hAnsi="Arial"/>
+          <w:sz w:val="18"/>
+          <w:szCs w:val="18"/>
+        </w:rPr>
+        <w:t>tif</w:t>
+      </w:r>
+      <w:proofErr w:type="spellEnd"/>
+      <w:r>
+        <w:rPr>
+          <w:rFonts w:ascii="Arial" w:hAnsi="Arial"/>
+          <w:sz w:val="18"/>
+          <w:szCs w:val="18"/>
+        </w:rPr>
+        <w:t xml:space="preserve"> is so much larger, the </w:t>
+      </w:r>
+      <w:proofErr w:type="spellStart"/>
+      <w:r>
+        <w:rPr>
+          <w:rFonts w:ascii="Arial" w:hAnsi="Arial"/>
+          <w:sz w:val="18"/>
+          <w:szCs w:val="18"/>
+        </w:rPr>
+        <w:t>climada</w:t>
+      </w:r>
+      <w:proofErr w:type="spellEnd"/>
+      <w:r>
+        <w:rPr>
+          <w:rFonts w:ascii="Arial" w:hAnsi="Arial"/>
+          <w:sz w:val="18"/>
+          <w:szCs w:val="18"/>
+        </w:rPr>
+        <w:t xml:space="preserve"> module </w:t>
+      </w:r>
+      <w:proofErr w:type="spellStart"/>
+      <w:r>
+        <w:rPr>
+          <w:rFonts w:ascii="Arial" w:hAnsi="Arial"/>
+          <w:sz w:val="18"/>
+          <w:szCs w:val="18"/>
+        </w:rPr>
+        <w:t>country_risk</w:t>
+      </w:r>
+      <w:proofErr w:type="spellEnd"/>
+      <w:r>
+        <w:rPr>
+          <w:rFonts w:ascii="Arial" w:hAnsi="Arial"/>
+          <w:sz w:val="18"/>
+          <w:szCs w:val="18"/>
+        </w:rPr>
+        <w:t xml:space="preserve"> comes with the .mat file, but does not contain the original (.</w:t>
+      </w:r>
+      <w:proofErr w:type="spellStart"/>
+      <w:r>
+        <w:rPr>
+          <w:rFonts w:ascii="Arial" w:hAnsi="Arial"/>
+          <w:sz w:val="18"/>
+          <w:szCs w:val="18"/>
+        </w:rPr>
+        <w:t>tif</w:t>
+      </w:r>
+      <w:proofErr w:type="spellEnd"/>
+      <w:r>
+        <w:rPr>
+          <w:rFonts w:ascii="Arial" w:hAnsi="Arial"/>
+          <w:sz w:val="18"/>
+          <w:szCs w:val="18"/>
+        </w:rPr>
+        <w:t xml:space="preserve">). Should the .mat file not exist, </w:t>
+      </w:r>
+      <w:proofErr w:type="spellStart"/>
+      <w:r>
+        <w:rPr>
+          <w:rFonts w:ascii="Arial" w:hAnsi="Arial"/>
+          <w:sz w:val="18"/>
+          <w:szCs w:val="18"/>
+        </w:rPr>
+        <w:t>climada_high_res_entity</w:t>
+      </w:r>
+      <w:proofErr w:type="spellEnd"/>
+      <w:r>
+        <w:rPr>
+          <w:rFonts w:ascii="Arial" w:hAnsi="Arial"/>
+          <w:sz w:val="18"/>
+          <w:szCs w:val="18"/>
+        </w:rPr>
+        <w:t xml:space="preserve"> creates it on first call. Please note that the </w:t>
+      </w:r>
+      <w:proofErr w:type="spellStart"/>
+      <w:r>
+        <w:rPr>
+          <w:rFonts w:ascii="Arial" w:hAnsi="Arial"/>
+          <w:sz w:val="18"/>
+          <w:szCs w:val="18"/>
+        </w:rPr>
+        <w:t>GDP_entity</w:t>
+      </w:r>
+      <w:proofErr w:type="spellEnd"/>
+      <w:r>
+        <w:rPr>
+          <w:rFonts w:ascii="Arial" w:hAnsi="Arial"/>
+          <w:sz w:val="18"/>
+          <w:szCs w:val="18"/>
+        </w:rPr>
+        <w:t xml:space="preserve"> could also deal with such a high-res dataset (see respective documentation).</w:t>
+      </w:r>
+    </w:p>
+  </w:footnote>
+  <w:footnote w:id="12">
     <w:p>
       <w:pPr>
         <w:pStyle w:val="FootnoteText"/>

</xml_diff>